<commit_message>
pequenas alterações Documentação - Leaf Solutions
</commit_message>
<xml_diff>
--- a/documentacao/Documentação Grupo 8 - Leaf Solutions.docx
+++ b/documentacao/Documentação Grupo 8 - Leaf Solutions.docx
@@ -459,6 +459,9 @@
         </w:rPr>
       </w:pPr>
       <w:r>
+        <w:rPr>
+          <w:noProof/>
+        </w:rPr>
         <w:drawing>
           <wp:inline distT="0" distB="0" distL="0" distR="0" wp14:anchorId="40FFE0D0" wp14:editId="6F93A0B8">
             <wp:extent cx="5400040" cy="288925"/>
@@ -644,12 +647,21 @@
         </w:rPr>
         <w:t xml:space="preserve">A luminosidade é um fator essencial para o crescimento e desenvolvimento adequado das plantas, afetando diretamente a produtividade, qualidade e a aparência das folhas. </w:t>
       </w:r>
-      <w:r>
-        <w:rPr>
-          <w:rFonts w:ascii="Arial" w:eastAsia="Calibri" w:hAnsi="Arial" w:cs="Arial"/>
-          <w:color w:val="000000" w:themeColor="text1"/>
-        </w:rPr>
-        <w:t>A mesma p</w:t>
+      <w:proofErr w:type="gramStart"/>
+      <w:r>
+        <w:rPr>
+          <w:rFonts w:ascii="Arial" w:eastAsia="Calibri" w:hAnsi="Arial" w:cs="Arial"/>
+          <w:color w:val="000000" w:themeColor="text1"/>
+        </w:rPr>
+        <w:t>A mesma</w:t>
+      </w:r>
+      <w:proofErr w:type="gramEnd"/>
+      <w:r>
+        <w:rPr>
+          <w:rFonts w:ascii="Arial" w:eastAsia="Calibri" w:hAnsi="Arial" w:cs="Arial"/>
+          <w:color w:val="000000" w:themeColor="text1"/>
+        </w:rPr>
+        <w:t xml:space="preserve"> p</w:t>
       </w:r>
       <w:r>
         <w:rPr>
@@ -899,8 +911,17 @@
           <w:rFonts w:ascii="Arial" w:eastAsia="Calibri" w:hAnsi="Arial" w:cs="Arial"/>
           <w:color w:val="000000" w:themeColor="text1"/>
         </w:rPr>
-        <w:t xml:space="preserve"> fotoperiodismo</w:t>
-      </w:r>
+        <w:t xml:space="preserve"> </w:t>
+      </w:r>
+      <w:proofErr w:type="spellStart"/>
+      <w:r>
+        <w:rPr>
+          <w:rFonts w:ascii="Arial" w:eastAsia="Calibri" w:hAnsi="Arial" w:cs="Arial"/>
+          <w:color w:val="000000" w:themeColor="text1"/>
+        </w:rPr>
+        <w:t>fotoperiodismo</w:t>
+      </w:r>
+      <w:proofErr w:type="spellEnd"/>
       <w:r>
         <w:rPr>
           <w:rFonts w:ascii="Arial" w:eastAsia="Calibri" w:hAnsi="Arial" w:cs="Arial"/>
@@ -1376,14 +1397,7 @@
           <w:rFonts w:ascii="Arial" w:eastAsia="Calibri" w:hAnsi="Arial" w:cs="Arial"/>
           <w:color w:val="000000" w:themeColor="text1"/>
         </w:rPr>
-        <w:t xml:space="preserve">Aumentar a qualidade das plantações que receberão nossa solução e prevenir percas por mal desenvolvimento, já que, nesse tipo de plantação, a luz é um fator essencial. </w:t>
-      </w:r>
-      <w:r>
-        <w:rPr>
-          <w:rFonts w:ascii="Arial" w:eastAsia="Calibri" w:hAnsi="Arial" w:cs="Arial"/>
-          <w:color w:val="000000" w:themeColor="text1"/>
-        </w:rPr>
-        <w:t>///</w:t>
+        <w:t>Aumentar a qualidade das plantações que receberão nossa solução e prevenir percas por mal desenvolvimento, já que, nesse tipo de plantação, a luz é um fator essencial.</w:t>
       </w:r>
     </w:p>
     <w:p>
@@ -1753,6 +1767,7 @@
                 <w:color w:val="000000" w:themeColor="text1"/>
               </w:rPr>
             </w:pPr>
+            <w:proofErr w:type="spellStart"/>
             <w:r>
               <w:rPr>
                 <w:rFonts w:ascii="Arial" w:eastAsiaTheme="minorEastAsia" w:hAnsi="Arial" w:cs="Arial"/>
@@ -1762,6 +1777,7 @@
               </w:rPr>
               <w:t>Utensílios</w:t>
             </w:r>
+            <w:proofErr w:type="spellEnd"/>
           </w:p>
         </w:tc>
         <w:tc>
@@ -1781,6 +1797,7 @@
                 <w:color w:val="000000" w:themeColor="text1"/>
               </w:rPr>
             </w:pPr>
+            <w:proofErr w:type="spellStart"/>
             <w:r>
               <w:rPr>
                 <w:rFonts w:ascii="Arial" w:eastAsiaTheme="minorEastAsia" w:hAnsi="Arial" w:cs="Arial"/>
@@ -1790,6 +1807,7 @@
               </w:rPr>
               <w:t>Quantidade</w:t>
             </w:r>
+            <w:proofErr w:type="spellEnd"/>
           </w:p>
         </w:tc>
       </w:tr>
@@ -1828,6 +1846,7 @@
               </w:rPr>
               <w:t xml:space="preserve"> de </w:t>
             </w:r>
+            <w:proofErr w:type="spellStart"/>
             <w:r>
               <w:rPr>
                 <w:rFonts w:ascii="Arial" w:eastAsiaTheme="minorEastAsia" w:hAnsi="Arial" w:cs="Arial"/>
@@ -1837,6 +1856,7 @@
               </w:rPr>
               <w:t>luminosidade</w:t>
             </w:r>
+            <w:proofErr w:type="spellEnd"/>
             <w:r>
               <w:rPr>
                 <w:rFonts w:ascii="Arial" w:eastAsiaTheme="minorEastAsia" w:hAnsi="Arial" w:cs="Arial"/>
@@ -1871,7 +1891,27 @@
                 <w:sz w:val="20"/>
                 <w:szCs w:val="20"/>
               </w:rPr>
-              <w:t>4</w:t>
+              <w:t xml:space="preserve">1 a </w:t>
+            </w:r>
+            <w:proofErr w:type="spellStart"/>
+            <w:r>
+              <w:rPr>
+                <w:rFonts w:ascii="Arial" w:eastAsiaTheme="minorEastAsia" w:hAnsi="Arial" w:cs="Arial"/>
+                <w:color w:val="000000" w:themeColor="text1"/>
+                <w:sz w:val="20"/>
+                <w:szCs w:val="20"/>
+              </w:rPr>
+              <w:t>cada</w:t>
+            </w:r>
+            <w:proofErr w:type="spellEnd"/>
+            <w:r>
+              <w:rPr>
+                <w:rFonts w:ascii="Arial" w:eastAsiaTheme="minorEastAsia" w:hAnsi="Arial" w:cs="Arial"/>
+                <w:color w:val="000000" w:themeColor="text1"/>
+                <w:sz w:val="20"/>
+                <w:szCs w:val="20"/>
+              </w:rPr>
+              <w:t xml:space="preserve"> 4m²</w:t>
             </w:r>
           </w:p>
         </w:tc>
@@ -1940,6 +1980,35 @@
               </w:rPr>
               <w:t>1</w:t>
             </w:r>
+            <w:r>
+              <w:rPr>
+                <w:rFonts w:ascii="Arial" w:eastAsiaTheme="minorEastAsia" w:hAnsi="Arial" w:cs="Arial"/>
+                <w:color w:val="000000" w:themeColor="text1"/>
+                <w:sz w:val="20"/>
+                <w:szCs w:val="20"/>
+              </w:rPr>
+              <w:t xml:space="preserve"> </w:t>
+            </w:r>
+            <w:proofErr w:type="spellStart"/>
+            <w:r>
+              <w:rPr>
+                <w:rFonts w:ascii="Arial" w:eastAsiaTheme="minorEastAsia" w:hAnsi="Arial" w:cs="Arial"/>
+                <w:color w:val="000000" w:themeColor="text1"/>
+                <w:sz w:val="20"/>
+                <w:szCs w:val="20"/>
+              </w:rPr>
+              <w:t>por</w:t>
+            </w:r>
+            <w:proofErr w:type="spellEnd"/>
+            <w:r>
+              <w:rPr>
+                <w:rFonts w:ascii="Arial" w:eastAsiaTheme="minorEastAsia" w:hAnsi="Arial" w:cs="Arial"/>
+                <w:color w:val="000000" w:themeColor="text1"/>
+                <w:sz w:val="20"/>
+                <w:szCs w:val="20"/>
+              </w:rPr>
+              <w:t xml:space="preserve"> estufa</w:t>
+            </w:r>
           </w:p>
         </w:tc>
       </w:tr>
@@ -1996,6 +2065,46 @@
               </w:rPr>
               <w:t>5</w:t>
             </w:r>
+            <w:r>
+              <w:rPr>
+                <w:rFonts w:ascii="Arial" w:eastAsiaTheme="minorEastAsia" w:hAnsi="Arial" w:cs="Arial"/>
+                <w:color w:val="000000" w:themeColor="text1"/>
+                <w:sz w:val="20"/>
+                <w:szCs w:val="20"/>
+              </w:rPr>
+              <w:t xml:space="preserve"> </w:t>
+            </w:r>
+            <w:proofErr w:type="spellStart"/>
+            <w:r>
+              <w:rPr>
+                <w:rFonts w:ascii="Arial" w:eastAsiaTheme="minorEastAsia" w:hAnsi="Arial" w:cs="Arial"/>
+                <w:color w:val="000000" w:themeColor="text1"/>
+                <w:sz w:val="20"/>
+                <w:szCs w:val="20"/>
+              </w:rPr>
+              <w:t>por</w:t>
+            </w:r>
+            <w:proofErr w:type="spellEnd"/>
+            <w:r>
+              <w:rPr>
+                <w:rFonts w:ascii="Arial" w:eastAsiaTheme="minorEastAsia" w:hAnsi="Arial" w:cs="Arial"/>
+                <w:color w:val="000000" w:themeColor="text1"/>
+                <w:sz w:val="20"/>
+                <w:szCs w:val="20"/>
+              </w:rPr>
+              <w:t xml:space="preserve"> </w:t>
+            </w:r>
+            <w:proofErr w:type="spellStart"/>
+            <w:r>
+              <w:rPr>
+                <w:rFonts w:ascii="Arial" w:eastAsiaTheme="minorEastAsia" w:hAnsi="Arial" w:cs="Arial"/>
+                <w:color w:val="000000" w:themeColor="text1"/>
+                <w:sz w:val="20"/>
+                <w:szCs w:val="20"/>
+              </w:rPr>
+              <w:t>Arduíno</w:t>
+            </w:r>
+            <w:proofErr w:type="spellEnd"/>
           </w:p>
         </w:tc>
       </w:tr>
@@ -2017,6 +2126,7 @@
                 <w:szCs w:val="20"/>
               </w:rPr>
             </w:pPr>
+            <w:proofErr w:type="spellStart"/>
             <w:r>
               <w:rPr>
                 <w:rFonts w:ascii="Arial" w:eastAsiaTheme="minorEastAsia" w:hAnsi="Arial" w:cs="Arial"/>
@@ -2026,6 +2136,7 @@
               </w:rPr>
               <w:t>Resistores</w:t>
             </w:r>
+            <w:proofErr w:type="spellEnd"/>
           </w:p>
         </w:tc>
         <w:tc>
@@ -2052,8 +2163,39 @@
                 <w:sz w:val="20"/>
                 <w:szCs w:val="20"/>
               </w:rPr>
-              <w:t>5</w:t>
-            </w:r>
+              <w:t xml:space="preserve">1 </w:t>
+            </w:r>
+            <w:proofErr w:type="spellStart"/>
+            <w:r>
+              <w:rPr>
+                <w:rFonts w:ascii="Arial" w:eastAsiaTheme="minorEastAsia" w:hAnsi="Arial" w:cs="Arial"/>
+                <w:color w:val="000000" w:themeColor="text1"/>
+                <w:sz w:val="20"/>
+                <w:szCs w:val="20"/>
+              </w:rPr>
+              <w:t>por</w:t>
+            </w:r>
+            <w:proofErr w:type="spellEnd"/>
+            <w:r>
+              <w:rPr>
+                <w:rFonts w:ascii="Arial" w:eastAsiaTheme="minorEastAsia" w:hAnsi="Arial" w:cs="Arial"/>
+                <w:color w:val="000000" w:themeColor="text1"/>
+                <w:sz w:val="20"/>
+                <w:szCs w:val="20"/>
+              </w:rPr>
+              <w:t xml:space="preserve"> </w:t>
+            </w:r>
+            <w:proofErr w:type="spellStart"/>
+            <w:r>
+              <w:rPr>
+                <w:rFonts w:ascii="Arial" w:eastAsiaTheme="minorEastAsia" w:hAnsi="Arial" w:cs="Arial"/>
+                <w:color w:val="000000" w:themeColor="text1"/>
+                <w:sz w:val="20"/>
+                <w:szCs w:val="20"/>
+              </w:rPr>
+              <w:t>Arduíno</w:t>
+            </w:r>
+            <w:proofErr w:type="spellEnd"/>
           </w:p>
         </w:tc>
       </w:tr>
@@ -2074,6 +2216,7 @@
                 <w:szCs w:val="20"/>
               </w:rPr>
             </w:pPr>
+            <w:proofErr w:type="spellStart"/>
             <w:r>
               <w:rPr>
                 <w:rFonts w:ascii="Arial" w:eastAsiaTheme="minorEastAsia" w:hAnsi="Arial" w:cs="Arial"/>
@@ -2081,8 +2224,29 @@
                 <w:sz w:val="20"/>
                 <w:szCs w:val="20"/>
               </w:rPr>
-              <w:t>Placa controladora</w:t>
-            </w:r>
+              <w:t>Placa</w:t>
+            </w:r>
+            <w:proofErr w:type="spellEnd"/>
+            <w:r>
+              <w:rPr>
+                <w:rFonts w:ascii="Arial" w:eastAsiaTheme="minorEastAsia" w:hAnsi="Arial" w:cs="Arial"/>
+                <w:color w:val="000000" w:themeColor="text1"/>
+                <w:sz w:val="20"/>
+                <w:szCs w:val="20"/>
+              </w:rPr>
+              <w:t xml:space="preserve"> </w:t>
+            </w:r>
+            <w:proofErr w:type="spellStart"/>
+            <w:r>
+              <w:rPr>
+                <w:rFonts w:ascii="Arial" w:eastAsiaTheme="minorEastAsia" w:hAnsi="Arial" w:cs="Arial"/>
+                <w:color w:val="000000" w:themeColor="text1"/>
+                <w:sz w:val="20"/>
+                <w:szCs w:val="20"/>
+              </w:rPr>
+              <w:t>controladora</w:t>
+            </w:r>
+            <w:proofErr w:type="spellEnd"/>
           </w:p>
         </w:tc>
         <w:tc>
@@ -2108,8 +2272,39 @@
                 <w:sz w:val="20"/>
                 <w:szCs w:val="20"/>
               </w:rPr>
-              <w:t>2</w:t>
-            </w:r>
+              <w:t xml:space="preserve">1 </w:t>
+            </w:r>
+            <w:proofErr w:type="spellStart"/>
+            <w:r>
+              <w:rPr>
+                <w:rFonts w:ascii="Arial" w:eastAsiaTheme="minorEastAsia" w:hAnsi="Arial" w:cs="Arial"/>
+                <w:color w:val="000000" w:themeColor="text1"/>
+                <w:sz w:val="20"/>
+                <w:szCs w:val="20"/>
+              </w:rPr>
+              <w:t>por</w:t>
+            </w:r>
+            <w:proofErr w:type="spellEnd"/>
+            <w:r>
+              <w:rPr>
+                <w:rFonts w:ascii="Arial" w:eastAsiaTheme="minorEastAsia" w:hAnsi="Arial" w:cs="Arial"/>
+                <w:color w:val="000000" w:themeColor="text1"/>
+                <w:sz w:val="20"/>
+                <w:szCs w:val="20"/>
+              </w:rPr>
+              <w:t xml:space="preserve"> </w:t>
+            </w:r>
+            <w:proofErr w:type="spellStart"/>
+            <w:r>
+              <w:rPr>
+                <w:rFonts w:ascii="Arial" w:eastAsiaTheme="minorEastAsia" w:hAnsi="Arial" w:cs="Arial"/>
+                <w:color w:val="000000" w:themeColor="text1"/>
+                <w:sz w:val="20"/>
+                <w:szCs w:val="20"/>
+              </w:rPr>
+              <w:t>Arduíno</w:t>
+            </w:r>
+            <w:proofErr w:type="spellEnd"/>
           </w:p>
         </w:tc>
       </w:tr>
@@ -2131,6 +2326,7 @@
                 <w:szCs w:val="20"/>
               </w:rPr>
             </w:pPr>
+            <w:proofErr w:type="spellStart"/>
             <w:r>
               <w:rPr>
                 <w:rFonts w:ascii="Arial" w:eastAsiaTheme="minorEastAsia" w:hAnsi="Arial" w:cs="Arial"/>
@@ -2138,8 +2334,29 @@
                 <w:sz w:val="20"/>
                 <w:szCs w:val="20"/>
               </w:rPr>
-              <w:t>Serviço de instalação</w:t>
-            </w:r>
+              <w:t>Serviço</w:t>
+            </w:r>
+            <w:proofErr w:type="spellEnd"/>
+            <w:r>
+              <w:rPr>
+                <w:rFonts w:ascii="Arial" w:eastAsiaTheme="minorEastAsia" w:hAnsi="Arial" w:cs="Arial"/>
+                <w:color w:val="000000" w:themeColor="text1"/>
+                <w:sz w:val="20"/>
+                <w:szCs w:val="20"/>
+              </w:rPr>
+              <w:t xml:space="preserve"> de </w:t>
+            </w:r>
+            <w:proofErr w:type="spellStart"/>
+            <w:r>
+              <w:rPr>
+                <w:rFonts w:ascii="Arial" w:eastAsiaTheme="minorEastAsia" w:hAnsi="Arial" w:cs="Arial"/>
+                <w:color w:val="000000" w:themeColor="text1"/>
+                <w:sz w:val="20"/>
+                <w:szCs w:val="20"/>
+              </w:rPr>
+              <w:t>instalação</w:t>
+            </w:r>
+            <w:proofErr w:type="spellEnd"/>
           </w:p>
         </w:tc>
         <w:tc>
@@ -2166,8 +2383,19 @@
                 <w:sz w:val="20"/>
                 <w:szCs w:val="20"/>
               </w:rPr>
-              <w:t>2 a 4 pessoas</w:t>
-            </w:r>
+              <w:t xml:space="preserve">2 a 4 </w:t>
+            </w:r>
+            <w:proofErr w:type="spellStart"/>
+            <w:r>
+              <w:rPr>
+                <w:rFonts w:ascii="Arial" w:eastAsiaTheme="minorEastAsia" w:hAnsi="Arial" w:cs="Arial"/>
+                <w:color w:val="000000" w:themeColor="text1"/>
+                <w:sz w:val="20"/>
+                <w:szCs w:val="20"/>
+              </w:rPr>
+              <w:t>pessoas</w:t>
+            </w:r>
+            <w:proofErr w:type="spellEnd"/>
           </w:p>
         </w:tc>
       </w:tr>
@@ -2189,6 +2417,7 @@
                 <w:szCs w:val="20"/>
               </w:rPr>
             </w:pPr>
+            <w:proofErr w:type="spellStart"/>
             <w:r>
               <w:rPr>
                 <w:rFonts w:ascii="Arial" w:eastAsiaTheme="minorEastAsia" w:hAnsi="Arial" w:cs="Arial"/>
@@ -2196,7 +2425,57 @@
                 <w:sz w:val="20"/>
                 <w:szCs w:val="20"/>
               </w:rPr>
-              <w:t>Esquipe de monitoramento (remoto)</w:t>
+              <w:t>Esquipe</w:t>
+            </w:r>
+            <w:proofErr w:type="spellEnd"/>
+            <w:r>
+              <w:rPr>
+                <w:rFonts w:ascii="Arial" w:eastAsiaTheme="minorEastAsia" w:hAnsi="Arial" w:cs="Arial"/>
+                <w:color w:val="000000" w:themeColor="text1"/>
+                <w:sz w:val="20"/>
+                <w:szCs w:val="20"/>
+              </w:rPr>
+              <w:t xml:space="preserve"> de </w:t>
+            </w:r>
+            <w:proofErr w:type="spellStart"/>
+            <w:r>
+              <w:rPr>
+                <w:rFonts w:ascii="Arial" w:eastAsiaTheme="minorEastAsia" w:hAnsi="Arial" w:cs="Arial"/>
+                <w:color w:val="000000" w:themeColor="text1"/>
+                <w:sz w:val="20"/>
+                <w:szCs w:val="20"/>
+              </w:rPr>
+              <w:t>monitoramento</w:t>
+            </w:r>
+            <w:proofErr w:type="spellEnd"/>
+            <w:r>
+              <w:rPr>
+                <w:rFonts w:ascii="Arial" w:eastAsiaTheme="minorEastAsia" w:hAnsi="Arial" w:cs="Arial"/>
+                <w:color w:val="000000" w:themeColor="text1"/>
+                <w:sz w:val="20"/>
+                <w:szCs w:val="20"/>
+              </w:rPr>
+              <w:t xml:space="preserve"> (</w:t>
+            </w:r>
+            <w:proofErr w:type="spellStart"/>
+            <w:r>
+              <w:rPr>
+                <w:rFonts w:ascii="Arial" w:eastAsiaTheme="minorEastAsia" w:hAnsi="Arial" w:cs="Arial"/>
+                <w:color w:val="000000" w:themeColor="text1"/>
+                <w:sz w:val="20"/>
+                <w:szCs w:val="20"/>
+              </w:rPr>
+              <w:t>remoto</w:t>
+            </w:r>
+            <w:proofErr w:type="spellEnd"/>
+            <w:r>
+              <w:rPr>
+                <w:rFonts w:ascii="Arial" w:eastAsiaTheme="minorEastAsia" w:hAnsi="Arial" w:cs="Arial"/>
+                <w:color w:val="000000" w:themeColor="text1"/>
+                <w:sz w:val="20"/>
+                <w:szCs w:val="20"/>
+              </w:rPr>
+              <w:t>)</w:t>
             </w:r>
           </w:p>
         </w:tc>
@@ -2224,8 +2503,19 @@
                 <w:sz w:val="20"/>
                 <w:szCs w:val="20"/>
               </w:rPr>
-              <w:t>2 a 5 pessoas</w:t>
-            </w:r>
+              <w:t xml:space="preserve">2 a 5 </w:t>
+            </w:r>
+            <w:proofErr w:type="spellStart"/>
+            <w:r>
+              <w:rPr>
+                <w:rFonts w:ascii="Arial" w:eastAsiaTheme="minorEastAsia" w:hAnsi="Arial" w:cs="Arial"/>
+                <w:color w:val="000000" w:themeColor="text1"/>
+                <w:sz w:val="20"/>
+                <w:szCs w:val="20"/>
+              </w:rPr>
+              <w:t>pessoas</w:t>
+            </w:r>
+            <w:proofErr w:type="spellEnd"/>
           </w:p>
         </w:tc>
       </w:tr>
@@ -2427,12 +2717,21 @@
         </w:rPr>
         <w:t xml:space="preserve"> </w:t>
       </w:r>
+      <w:proofErr w:type="spellStart"/>
       <w:r>
         <w:rPr>
           <w:rFonts w:ascii="Arial" w:eastAsia="Calibri" w:hAnsi="Arial" w:cs="Arial"/>
           <w:bCs/>
         </w:rPr>
-        <w:t>Leaf Project</w:t>
+        <w:t>Leaf</w:t>
+      </w:r>
+      <w:proofErr w:type="spellEnd"/>
+      <w:r>
+        <w:rPr>
+          <w:rFonts w:ascii="Arial" w:eastAsia="Calibri" w:hAnsi="Arial" w:cs="Arial"/>
+          <w:bCs/>
+        </w:rPr>
+        <w:t xml:space="preserve"> Project</w:t>
       </w:r>
       <w:r>
         <w:rPr>
@@ -2579,7 +2878,23 @@
           <w:rFonts w:ascii="Arial" w:eastAsia="Calibri" w:hAnsi="Arial" w:cs="Arial"/>
           <w:bCs/>
         </w:rPr>
-        <w:t xml:space="preserve"> Leaf Project começa a operar.</w:t>
+        <w:t xml:space="preserve"> </w:t>
+      </w:r>
+      <w:proofErr w:type="spellStart"/>
+      <w:r>
+        <w:rPr>
+          <w:rFonts w:ascii="Arial" w:eastAsia="Calibri" w:hAnsi="Arial" w:cs="Arial"/>
+          <w:bCs/>
+        </w:rPr>
+        <w:t>Leaf</w:t>
+      </w:r>
+      <w:proofErr w:type="spellEnd"/>
+      <w:r>
+        <w:rPr>
+          <w:rFonts w:ascii="Arial" w:eastAsia="Calibri" w:hAnsi="Arial" w:cs="Arial"/>
+          <w:bCs/>
+        </w:rPr>
+        <w:t xml:space="preserve"> Project começa a operar.</w:t>
       </w:r>
     </w:p>
     <w:p>
@@ -2623,7 +2938,31 @@
         <w:rPr>
           <w:rFonts w:ascii="Arial" w:eastAsia="Calibri" w:hAnsi="Arial" w:cs="Arial"/>
         </w:rPr>
-        <w:t>Manutenção dos sensores a cada três meses.</w:t>
+        <w:t>Manutenção dos sensores a cada</w:t>
+      </w:r>
+      <w:r>
+        <w:rPr>
+          <w:rFonts w:ascii="Arial" w:eastAsia="Calibri" w:hAnsi="Arial" w:cs="Arial"/>
+        </w:rPr>
+        <w:t xml:space="preserve"> três</w:t>
+      </w:r>
+      <w:r>
+        <w:rPr>
+          <w:rFonts w:ascii="Arial" w:eastAsia="Calibri" w:hAnsi="Arial" w:cs="Arial"/>
+        </w:rPr>
+        <w:t xml:space="preserve"> meses</w:t>
+      </w:r>
+      <w:r>
+        <w:rPr>
+          <w:rFonts w:ascii="Arial" w:eastAsia="Calibri" w:hAnsi="Arial" w:cs="Arial"/>
+        </w:rPr>
+        <w:t xml:space="preserve"> ou perante a mau funcionamento</w:t>
+      </w:r>
+      <w:r>
+        <w:rPr>
+          <w:rFonts w:ascii="Arial" w:eastAsia="Calibri" w:hAnsi="Arial" w:cs="Arial"/>
+        </w:rPr>
+        <w:t>.</w:t>
       </w:r>
     </w:p>
     <w:p>
@@ -2642,7 +2981,7 @@
         <w:rPr>
           <w:rFonts w:ascii="Arial" w:eastAsia="Calibri" w:hAnsi="Arial" w:cs="Arial"/>
         </w:rPr>
-        <w:t>Desenvolvimento e aplicação de um sistema de controle fechado.</w:t>
+        <w:t>Desenvolvimento e aplicação de um sistema de controle.</w:t>
       </w:r>
     </w:p>
     <w:p>
@@ -2715,18 +3054,19 @@
               <w:jc w:val="center"/>
               <w:rPr>
                 <w:rFonts w:ascii="Arial" w:eastAsia="Calibri" w:hAnsi="Arial" w:cs="Arial"/>
-                <w:sz w:val="24"/>
-                <w:szCs w:val="24"/>
+                <w:sz w:val="20"/>
+                <w:szCs w:val="20"/>
               </w:rPr>
             </w:pPr>
-            <w:r>
-              <w:rPr>
-                <w:rFonts w:ascii="Arial" w:eastAsia="Calibri" w:hAnsi="Arial" w:cs="Arial"/>
-                <w:sz w:val="24"/>
-                <w:szCs w:val="24"/>
-              </w:rPr>
-              <w:t>LEAF PROJECT</w:t>
-            </w:r>
+            <w:proofErr w:type="spellStart"/>
+            <w:r>
+              <w:rPr>
+                <w:sz w:val="20"/>
+                <w:szCs w:val="20"/>
+              </w:rPr>
+              <w:t>Requisito</w:t>
+            </w:r>
+            <w:proofErr w:type="spellEnd"/>
           </w:p>
         </w:tc>
       </w:tr>
@@ -2746,17 +3086,41 @@
               <w:jc w:val="center"/>
               <w:rPr>
                 <w:rFonts w:ascii="Arial" w:eastAsia="Calibri" w:hAnsi="Arial" w:cs="Arial"/>
-                <w:sz w:val="24"/>
-                <w:szCs w:val="24"/>
+                <w:sz w:val="20"/>
+                <w:szCs w:val="20"/>
               </w:rPr>
             </w:pPr>
-            <w:r>
-              <w:rPr>
-                <w:rFonts w:ascii="Arial" w:eastAsia="Calibri" w:hAnsi="Arial" w:cs="Arial"/>
-                <w:sz w:val="24"/>
-                <w:szCs w:val="24"/>
-              </w:rPr>
-              <w:t>Requisito</w:t>
+            <w:proofErr w:type="spellStart"/>
+            <w:r>
+              <w:rPr>
+                <w:sz w:val="20"/>
+                <w:szCs w:val="20"/>
+              </w:rPr>
+              <w:t>Atualização</w:t>
+            </w:r>
+            <w:proofErr w:type="spellEnd"/>
+            <w:r>
+              <w:rPr>
+                <w:sz w:val="20"/>
+                <w:szCs w:val="20"/>
+              </w:rPr>
+              <w:t xml:space="preserve"> do </w:t>
+            </w:r>
+            <w:proofErr w:type="spellStart"/>
+            <w:r>
+              <w:rPr>
+                <w:sz w:val="20"/>
+                <w:szCs w:val="20"/>
+              </w:rPr>
+              <w:t>Projeto</w:t>
+            </w:r>
+            <w:proofErr w:type="spellEnd"/>
+            <w:r>
+              <w:rPr>
+                <w:sz w:val="20"/>
+                <w:szCs w:val="20"/>
+              </w:rPr>
+              <w:t xml:space="preserve"> no GitHub</w:t>
             </w:r>
           </w:p>
         </w:tc>
@@ -2772,19 +3136,51 @@
               <w:rPr>
                 <w:rFonts w:ascii="Arial" w:eastAsia="Calibri" w:hAnsi="Arial" w:cs="Arial"/>
                 <w:b/>
-                <w:sz w:val="24"/>
-                <w:szCs w:val="24"/>
+                <w:sz w:val="20"/>
+                <w:szCs w:val="20"/>
               </w:rPr>
             </w:pPr>
-            <w:r>
-              <w:rPr>
-                <w:rFonts w:ascii="Arial" w:eastAsia="Calibri" w:hAnsi="Arial" w:cs="Arial"/>
-                <w:b/>
-                <w:sz w:val="24"/>
-                <w:szCs w:val="24"/>
-              </w:rPr>
-              <w:t>Descrição</w:t>
-            </w:r>
+            <w:proofErr w:type="spellStart"/>
+            <w:r>
+              <w:rPr>
+                <w:sz w:val="20"/>
+                <w:szCs w:val="20"/>
+              </w:rPr>
+              <w:t>Melhoria</w:t>
+            </w:r>
+            <w:proofErr w:type="spellEnd"/>
+            <w:r>
+              <w:rPr>
+                <w:sz w:val="20"/>
+                <w:szCs w:val="20"/>
+              </w:rPr>
+              <w:t xml:space="preserve"> e </w:t>
+            </w:r>
+            <w:proofErr w:type="spellStart"/>
+            <w:r>
+              <w:rPr>
+                <w:sz w:val="20"/>
+                <w:szCs w:val="20"/>
+              </w:rPr>
+              <w:t>incrementação</w:t>
+            </w:r>
+            <w:proofErr w:type="spellEnd"/>
+            <w:r>
+              <w:rPr>
+                <w:sz w:val="20"/>
+                <w:szCs w:val="20"/>
+              </w:rPr>
+              <w:t xml:space="preserve"> dos </w:t>
+            </w:r>
+            <w:proofErr w:type="spellStart"/>
+            <w:r>
+              <w:rPr>
+                <w:sz w:val="20"/>
+                <w:szCs w:val="20"/>
+              </w:rPr>
+              <w:t>entregáveis</w:t>
+            </w:r>
+            <w:proofErr w:type="spellEnd"/>
           </w:p>
         </w:tc>
         <w:tc>
@@ -2799,19 +3195,19 @@
               <w:rPr>
                 <w:rFonts w:ascii="Arial" w:eastAsia="Calibri" w:hAnsi="Arial" w:cs="Arial"/>
                 <w:b/>
-                <w:sz w:val="24"/>
-                <w:szCs w:val="24"/>
+                <w:sz w:val="20"/>
+                <w:szCs w:val="20"/>
               </w:rPr>
             </w:pPr>
-            <w:r>
-              <w:rPr>
-                <w:rFonts w:ascii="Arial" w:eastAsia="Calibri" w:hAnsi="Arial" w:cs="Arial"/>
-                <w:b/>
-                <w:sz w:val="24"/>
-                <w:szCs w:val="24"/>
-              </w:rPr>
-              <w:t>Classificação</w:t>
-            </w:r>
+            <w:proofErr w:type="spellStart"/>
+            <w:r>
+              <w:rPr>
+                <w:sz w:val="20"/>
+                <w:szCs w:val="20"/>
+              </w:rPr>
+              <w:t>Essencial</w:t>
+            </w:r>
+            <w:proofErr w:type="spellEnd"/>
           </w:p>
         </w:tc>
       </w:tr>
@@ -2829,17 +3225,57 @@
               <w:spacing w:line="257" w:lineRule="auto"/>
               <w:rPr>
                 <w:rFonts w:ascii="Arial" w:eastAsia="Calibri" w:hAnsi="Arial" w:cs="Arial"/>
-                <w:sz w:val="24"/>
-                <w:szCs w:val="24"/>
+                <w:sz w:val="20"/>
+                <w:szCs w:val="20"/>
               </w:rPr>
             </w:pPr>
-            <w:r>
-              <w:rPr>
-                <w:rFonts w:ascii="Arial" w:eastAsia="Calibri" w:hAnsi="Arial" w:cs="Arial"/>
-                <w:sz w:val="24"/>
-                <w:szCs w:val="24"/>
-              </w:rPr>
-              <w:t>Home</w:t>
+            <w:proofErr w:type="spellStart"/>
+            <w:r>
+              <w:rPr>
+                <w:sz w:val="20"/>
+                <w:szCs w:val="20"/>
+              </w:rPr>
+              <w:t>Atualização</w:t>
+            </w:r>
+            <w:proofErr w:type="spellEnd"/>
+            <w:r>
+              <w:rPr>
+                <w:sz w:val="20"/>
+                <w:szCs w:val="20"/>
+              </w:rPr>
+              <w:t xml:space="preserve"> da </w:t>
+            </w:r>
+            <w:proofErr w:type="spellStart"/>
+            <w:r>
+              <w:rPr>
+                <w:sz w:val="20"/>
+                <w:szCs w:val="20"/>
+              </w:rPr>
+              <w:t>documentação</w:t>
+            </w:r>
+            <w:proofErr w:type="spellEnd"/>
+            <w:r>
+              <w:rPr>
+                <w:sz w:val="20"/>
+                <w:szCs w:val="20"/>
+              </w:rPr>
+              <w:t xml:space="preserve"> do </w:t>
+            </w:r>
+            <w:proofErr w:type="spellStart"/>
+            <w:r>
+              <w:rPr>
+                <w:sz w:val="20"/>
+                <w:szCs w:val="20"/>
+              </w:rPr>
+              <w:t>Projeto</w:t>
+            </w:r>
+            <w:proofErr w:type="spellEnd"/>
+            <w:r>
+              <w:rPr>
+                <w:sz w:val="20"/>
+                <w:szCs w:val="20"/>
+              </w:rPr>
+              <w:t xml:space="preserve"> </w:t>
             </w:r>
           </w:p>
         </w:tc>
@@ -2855,65 +3291,105 @@
               <w:rPr>
                 <w:rFonts w:ascii="Arial" w:eastAsia="Calibri" w:hAnsi="Arial" w:cs="Arial"/>
                 <w:bCs/>
-                <w:sz w:val="24"/>
-                <w:szCs w:val="24"/>
+                <w:sz w:val="20"/>
+                <w:szCs w:val="20"/>
               </w:rPr>
             </w:pPr>
-            <w:r>
-              <w:rPr>
-                <w:rFonts w:ascii="Arial" w:eastAsia="Calibri" w:hAnsi="Arial" w:cs="Arial"/>
-                <w:sz w:val="24"/>
-                <w:szCs w:val="24"/>
-              </w:rPr>
-              <w:t xml:space="preserve">Tela inicial com o </w:t>
-            </w:r>
-            <w:r>
-              <w:rPr>
-                <w:rFonts w:ascii="Arial" w:eastAsia="Calibri" w:hAnsi="Arial" w:cs="Arial"/>
-                <w:sz w:val="24"/>
-                <w:szCs w:val="24"/>
-              </w:rPr>
-              <w:t>contexto</w:t>
-            </w:r>
-            <w:r>
-              <w:rPr>
-                <w:rFonts w:ascii="Arial" w:eastAsia="Calibri" w:hAnsi="Arial" w:cs="Arial"/>
-                <w:sz w:val="24"/>
-                <w:szCs w:val="24"/>
+            <w:proofErr w:type="spellStart"/>
+            <w:r>
+              <w:rPr>
+                <w:sz w:val="20"/>
+                <w:szCs w:val="20"/>
+              </w:rPr>
+              <w:t>Adicionar</w:t>
+            </w:r>
+            <w:proofErr w:type="spellEnd"/>
+            <w:r>
+              <w:rPr>
+                <w:sz w:val="20"/>
+                <w:szCs w:val="20"/>
+              </w:rPr>
+              <w:t xml:space="preserve"> e </w:t>
+            </w:r>
+            <w:proofErr w:type="spellStart"/>
+            <w:r>
+              <w:rPr>
+                <w:sz w:val="20"/>
+                <w:szCs w:val="20"/>
+              </w:rPr>
+              <w:t>enriquecer</w:t>
+            </w:r>
+            <w:proofErr w:type="spellEnd"/>
+            <w:r>
+              <w:rPr>
+                <w:sz w:val="20"/>
+                <w:szCs w:val="20"/>
+              </w:rPr>
+              <w:t xml:space="preserve"> as </w:t>
+            </w:r>
+            <w:proofErr w:type="spellStart"/>
+            <w:r>
+              <w:rPr>
+                <w:sz w:val="20"/>
+                <w:szCs w:val="20"/>
+              </w:rPr>
+              <w:t>informações</w:t>
+            </w:r>
+            <w:proofErr w:type="spellEnd"/>
+            <w:r>
+              <w:rPr>
+                <w:sz w:val="20"/>
+                <w:szCs w:val="20"/>
               </w:rPr>
               <w:t xml:space="preserve"> </w:t>
             </w:r>
-            <w:r>
-              <w:rPr>
-                <w:rFonts w:ascii="Arial" w:eastAsia="Calibri" w:hAnsi="Arial" w:cs="Arial"/>
-                <w:sz w:val="24"/>
-                <w:szCs w:val="24"/>
-              </w:rPr>
-              <w:t>do negócio e sobre a empresa</w:t>
-            </w:r>
-            <w:r>
-              <w:rPr>
-                <w:rFonts w:ascii="Arial" w:eastAsia="Calibri" w:hAnsi="Arial" w:cs="Arial"/>
-                <w:sz w:val="24"/>
-                <w:szCs w:val="24"/>
-              </w:rPr>
-              <w:t xml:space="preserve">, contato da </w:t>
-            </w:r>
-            <w:r>
-              <w:rPr>
-                <w:rFonts w:ascii="Arial" w:eastAsia="Calibri" w:hAnsi="Arial" w:cs="Arial"/>
-                <w:sz w:val="24"/>
-                <w:szCs w:val="24"/>
-              </w:rPr>
-              <w:t>empresa</w:t>
-            </w:r>
-            <w:r>
-              <w:rPr>
-                <w:rFonts w:ascii="Arial" w:eastAsia="Calibri" w:hAnsi="Arial" w:cs="Arial"/>
-                <w:sz w:val="24"/>
-                <w:szCs w:val="24"/>
-              </w:rPr>
-              <w:t>.</w:t>
+            <w:proofErr w:type="spellStart"/>
+            <w:r>
+              <w:rPr>
+                <w:sz w:val="20"/>
+                <w:szCs w:val="20"/>
+              </w:rPr>
+              <w:t>descritas</w:t>
+            </w:r>
+            <w:proofErr w:type="spellEnd"/>
+            <w:r>
+              <w:rPr>
+                <w:sz w:val="20"/>
+                <w:szCs w:val="20"/>
+              </w:rPr>
+              <w:t xml:space="preserve"> e </w:t>
+            </w:r>
+            <w:proofErr w:type="spellStart"/>
+            <w:r>
+              <w:rPr>
+                <w:sz w:val="20"/>
+                <w:szCs w:val="20"/>
+              </w:rPr>
+              <w:t>registradas</w:t>
+            </w:r>
+            <w:proofErr w:type="spellEnd"/>
+            <w:r>
+              <w:rPr>
+                <w:sz w:val="20"/>
+                <w:szCs w:val="20"/>
+              </w:rPr>
+              <w:t xml:space="preserve"> da </w:t>
+            </w:r>
+            <w:proofErr w:type="spellStart"/>
+            <w:r>
+              <w:rPr>
+                <w:sz w:val="20"/>
+                <w:szCs w:val="20"/>
+              </w:rPr>
+              <w:t>primeira</w:t>
+            </w:r>
+            <w:proofErr w:type="spellEnd"/>
+            <w:r>
+              <w:rPr>
+                <w:sz w:val="20"/>
+                <w:szCs w:val="20"/>
+              </w:rPr>
+              <w:t xml:space="preserve"> SPRINT</w:t>
             </w:r>
           </w:p>
         </w:tc>
@@ -2928,19 +3404,19 @@
               <w:rPr>
                 <w:rFonts w:ascii="Arial" w:eastAsia="Calibri" w:hAnsi="Arial" w:cs="Arial"/>
                 <w:bCs/>
-                <w:sz w:val="24"/>
-                <w:szCs w:val="24"/>
+                <w:sz w:val="20"/>
+                <w:szCs w:val="20"/>
               </w:rPr>
             </w:pPr>
-            <w:r>
-              <w:rPr>
-                <w:rFonts w:ascii="Arial" w:eastAsia="Calibri" w:hAnsi="Arial" w:cs="Arial"/>
-                <w:bCs/>
-                <w:sz w:val="24"/>
-                <w:szCs w:val="24"/>
+            <w:proofErr w:type="spellStart"/>
+            <w:r>
+              <w:rPr>
+                <w:sz w:val="20"/>
+                <w:szCs w:val="20"/>
               </w:rPr>
               <w:t>Essencial</w:t>
             </w:r>
+            <w:proofErr w:type="spellEnd"/>
           </w:p>
         </w:tc>
       </w:tr>
@@ -2959,18 +3435,51 @@
               <w:spacing w:line="257" w:lineRule="auto"/>
               <w:rPr>
                 <w:rFonts w:ascii="Arial" w:eastAsia="Calibri" w:hAnsi="Arial" w:cs="Arial"/>
-                <w:sz w:val="24"/>
-                <w:szCs w:val="24"/>
+                <w:sz w:val="20"/>
+                <w:szCs w:val="20"/>
               </w:rPr>
             </w:pPr>
-            <w:r>
-              <w:rPr>
-                <w:rFonts w:ascii="Arial" w:eastAsia="Calibri" w:hAnsi="Arial" w:cs="Arial"/>
-                <w:sz w:val="24"/>
-                <w:szCs w:val="24"/>
-              </w:rPr>
-              <w:t>Diagrama</w:t>
-            </w:r>
+            <w:proofErr w:type="spellStart"/>
+            <w:r>
+              <w:rPr>
+                <w:sz w:val="20"/>
+                <w:szCs w:val="20"/>
+              </w:rPr>
+              <w:t>Planilha</w:t>
+            </w:r>
+            <w:proofErr w:type="spellEnd"/>
+            <w:r>
+              <w:rPr>
+                <w:sz w:val="20"/>
+                <w:szCs w:val="20"/>
+              </w:rPr>
+              <w:t xml:space="preserve"> de </w:t>
+            </w:r>
+            <w:proofErr w:type="spellStart"/>
+            <w:r>
+              <w:rPr>
+                <w:sz w:val="20"/>
+                <w:szCs w:val="20"/>
+              </w:rPr>
+              <w:t>Risco</w:t>
+            </w:r>
+            <w:proofErr w:type="spellEnd"/>
+            <w:r>
+              <w:rPr>
+                <w:sz w:val="20"/>
+                <w:szCs w:val="20"/>
+              </w:rPr>
+              <w:t xml:space="preserve"> do </w:t>
+            </w:r>
+            <w:proofErr w:type="spellStart"/>
+            <w:r>
+              <w:rPr>
+                <w:sz w:val="20"/>
+                <w:szCs w:val="20"/>
+              </w:rPr>
+              <w:t>Projeto</w:t>
+            </w:r>
+            <w:proofErr w:type="spellEnd"/>
           </w:p>
         </w:tc>
         <w:tc>
@@ -2984,17 +3493,169 @@
               <w:cnfStyle w:val="000000100000" w:firstRow="0" w:lastRow="0" w:firstColumn="0" w:lastColumn="0" w:oddVBand="0" w:evenVBand="0" w:oddHBand="1" w:evenHBand="0" w:firstRowFirstColumn="0" w:firstRowLastColumn="0" w:lastRowFirstColumn="0" w:lastRowLastColumn="0"/>
               <w:rPr>
                 <w:rFonts w:ascii="Arial" w:eastAsia="Calibri" w:hAnsi="Arial" w:cs="Arial"/>
-                <w:sz w:val="24"/>
-                <w:szCs w:val="24"/>
+                <w:sz w:val="20"/>
+                <w:szCs w:val="20"/>
               </w:rPr>
             </w:pPr>
-            <w:r>
-              <w:rPr>
-                <w:rFonts w:ascii="Arial" w:eastAsia="Calibri" w:hAnsi="Arial" w:cs="Arial"/>
-                <w:sz w:val="24"/>
-                <w:szCs w:val="24"/>
-              </w:rPr>
-              <w:t>Roteiro de projeto e cronograma.</w:t>
+            <w:proofErr w:type="spellStart"/>
+            <w:r>
+              <w:rPr>
+                <w:sz w:val="20"/>
+                <w:szCs w:val="20"/>
+              </w:rPr>
+              <w:t>Planilha</w:t>
+            </w:r>
+            <w:proofErr w:type="spellEnd"/>
+            <w:r>
+              <w:rPr>
+                <w:sz w:val="20"/>
+                <w:szCs w:val="20"/>
+              </w:rPr>
+              <w:t xml:space="preserve"> </w:t>
+            </w:r>
+            <w:proofErr w:type="spellStart"/>
+            <w:r>
+              <w:rPr>
+                <w:sz w:val="20"/>
+                <w:szCs w:val="20"/>
+              </w:rPr>
+              <w:t>na</w:t>
+            </w:r>
+            <w:proofErr w:type="spellEnd"/>
+            <w:r>
+              <w:rPr>
+                <w:sz w:val="20"/>
+                <w:szCs w:val="20"/>
+              </w:rPr>
+              <w:t xml:space="preserve"> qual </w:t>
+            </w:r>
+            <w:proofErr w:type="spellStart"/>
+            <w:r>
+              <w:rPr>
+                <w:sz w:val="20"/>
+                <w:szCs w:val="20"/>
+              </w:rPr>
+              <w:t>evidencia</w:t>
+            </w:r>
+            <w:proofErr w:type="spellEnd"/>
+            <w:r>
+              <w:rPr>
+                <w:sz w:val="20"/>
+                <w:szCs w:val="20"/>
+              </w:rPr>
+              <w:t xml:space="preserve"> </w:t>
+            </w:r>
+            <w:proofErr w:type="spellStart"/>
+            <w:r>
+              <w:rPr>
+                <w:sz w:val="20"/>
+                <w:szCs w:val="20"/>
+              </w:rPr>
+              <w:t>os</w:t>
+            </w:r>
+            <w:proofErr w:type="spellEnd"/>
+            <w:r>
+              <w:rPr>
+                <w:sz w:val="20"/>
+                <w:szCs w:val="20"/>
+              </w:rPr>
+              <w:t xml:space="preserve"> </w:t>
+            </w:r>
+            <w:proofErr w:type="spellStart"/>
+            <w:r>
+              <w:rPr>
+                <w:sz w:val="20"/>
+                <w:szCs w:val="20"/>
+              </w:rPr>
+              <w:t>riscos</w:t>
+            </w:r>
+            <w:proofErr w:type="spellEnd"/>
+            <w:r>
+              <w:rPr>
+                <w:sz w:val="20"/>
+                <w:szCs w:val="20"/>
+              </w:rPr>
+              <w:t xml:space="preserve">, </w:t>
+            </w:r>
+            <w:proofErr w:type="spellStart"/>
+            <w:r>
+              <w:rPr>
+                <w:sz w:val="20"/>
+                <w:szCs w:val="20"/>
+              </w:rPr>
+              <w:t>analisa</w:t>
+            </w:r>
+            <w:proofErr w:type="spellEnd"/>
+            <w:r>
+              <w:rPr>
+                <w:sz w:val="20"/>
+                <w:szCs w:val="20"/>
+              </w:rPr>
+              <w:t xml:space="preserve"> </w:t>
+            </w:r>
+            <w:proofErr w:type="spellStart"/>
+            <w:r>
+              <w:rPr>
+                <w:sz w:val="20"/>
+                <w:szCs w:val="20"/>
+              </w:rPr>
+              <w:t>quantativamente</w:t>
+            </w:r>
+            <w:proofErr w:type="spellEnd"/>
+            <w:r>
+              <w:rPr>
+                <w:sz w:val="20"/>
+                <w:szCs w:val="20"/>
+              </w:rPr>
+              <w:t xml:space="preserve"> </w:t>
+            </w:r>
+            <w:proofErr w:type="spellStart"/>
+            <w:r>
+              <w:rPr>
+                <w:sz w:val="20"/>
+                <w:szCs w:val="20"/>
+              </w:rPr>
+              <w:t>os</w:t>
+            </w:r>
+            <w:proofErr w:type="spellEnd"/>
+            <w:r>
+              <w:rPr>
+                <w:sz w:val="20"/>
+                <w:szCs w:val="20"/>
+              </w:rPr>
+              <w:t xml:space="preserve"> </w:t>
+            </w:r>
+            <w:proofErr w:type="spellStart"/>
+            <w:r>
+              <w:rPr>
+                <w:sz w:val="20"/>
+                <w:szCs w:val="20"/>
+              </w:rPr>
+              <w:t>riscos</w:t>
+            </w:r>
+            <w:proofErr w:type="spellEnd"/>
+            <w:r>
+              <w:rPr>
+                <w:sz w:val="20"/>
+                <w:szCs w:val="20"/>
+              </w:rPr>
+              <w:t xml:space="preserve"> do </w:t>
+            </w:r>
+            <w:proofErr w:type="spellStart"/>
+            <w:r>
+              <w:rPr>
+                <w:sz w:val="20"/>
+                <w:szCs w:val="20"/>
+              </w:rPr>
+              <w:t>projeto</w:t>
+            </w:r>
+            <w:proofErr w:type="spellEnd"/>
+            <w:r>
+              <w:rPr>
+                <w:sz w:val="20"/>
+                <w:szCs w:val="20"/>
+              </w:rPr>
+              <w:t xml:space="preserve">   </w:t>
             </w:r>
           </w:p>
         </w:tc>
@@ -3008,17 +3669,16 @@
               <w:cnfStyle w:val="000000100000" w:firstRow="0" w:lastRow="0" w:firstColumn="0" w:lastColumn="0" w:oddVBand="0" w:evenVBand="0" w:oddHBand="1" w:evenHBand="0" w:firstRowFirstColumn="0" w:firstRowLastColumn="0" w:lastRowFirstColumn="0" w:lastRowLastColumn="0"/>
               <w:rPr>
                 <w:rFonts w:ascii="Arial" w:eastAsia="Calibri" w:hAnsi="Arial" w:cs="Arial"/>
-                <w:sz w:val="24"/>
-                <w:szCs w:val="24"/>
+                <w:sz w:val="20"/>
+                <w:szCs w:val="20"/>
               </w:rPr>
             </w:pPr>
             <w:r>
               <w:rPr>
-                <w:rFonts w:ascii="Arial" w:eastAsia="Calibri" w:hAnsi="Arial" w:cs="Arial"/>
-                <w:sz w:val="24"/>
-                <w:szCs w:val="24"/>
-              </w:rPr>
-              <w:t>Desejáveis</w:t>
+                <w:sz w:val="20"/>
+                <w:szCs w:val="20"/>
+              </w:rPr>
+              <w:t>-</w:t>
             </w:r>
           </w:p>
         </w:tc>
@@ -3037,18 +3697,106 @@
               <w:spacing w:line="257" w:lineRule="auto"/>
               <w:rPr>
                 <w:rFonts w:ascii="Arial" w:eastAsia="Calibri" w:hAnsi="Arial" w:cs="Arial"/>
-                <w:sz w:val="24"/>
-                <w:szCs w:val="24"/>
+                <w:sz w:val="20"/>
+                <w:szCs w:val="20"/>
               </w:rPr>
             </w:pPr>
             <w:r>
               <w:rPr>
-                <w:rFonts w:ascii="Arial" w:eastAsia="Calibri" w:hAnsi="Arial" w:cs="Arial"/>
-                <w:sz w:val="24"/>
-                <w:szCs w:val="24"/>
-              </w:rPr>
-              <w:t>Rede social</w:t>
-            </w:r>
+                <w:sz w:val="20"/>
+                <w:szCs w:val="20"/>
+              </w:rPr>
+              <w:t xml:space="preserve">Site </w:t>
+            </w:r>
+            <w:proofErr w:type="spellStart"/>
+            <w:r>
+              <w:rPr>
+                <w:sz w:val="20"/>
+                <w:szCs w:val="20"/>
+              </w:rPr>
+              <w:t>Institucional</w:t>
+            </w:r>
+            <w:proofErr w:type="spellEnd"/>
+            <w:r>
+              <w:rPr>
+                <w:sz w:val="20"/>
+                <w:szCs w:val="20"/>
+              </w:rPr>
+              <w:t xml:space="preserve"> </w:t>
+            </w:r>
+            <w:proofErr w:type="spellStart"/>
+            <w:r>
+              <w:rPr>
+                <w:sz w:val="20"/>
+                <w:szCs w:val="20"/>
+              </w:rPr>
+              <w:t>estático</w:t>
+            </w:r>
+            <w:proofErr w:type="spellEnd"/>
+            <w:r>
+              <w:rPr>
+                <w:sz w:val="20"/>
+                <w:szCs w:val="20"/>
+              </w:rPr>
+              <w:t xml:space="preserve"> com as </w:t>
+            </w:r>
+            <w:proofErr w:type="spellStart"/>
+            <w:r>
+              <w:rPr>
+                <w:sz w:val="20"/>
+                <w:szCs w:val="20"/>
+              </w:rPr>
+              <w:t>linguagens</w:t>
+            </w:r>
+            <w:proofErr w:type="spellEnd"/>
+            <w:r>
+              <w:rPr>
+                <w:sz w:val="20"/>
+                <w:szCs w:val="20"/>
+              </w:rPr>
+              <w:t xml:space="preserve"> Html/JavaScript/ CSS e </w:t>
+            </w:r>
+            <w:proofErr w:type="spellStart"/>
+            <w:r>
+              <w:rPr>
+                <w:sz w:val="20"/>
+                <w:szCs w:val="20"/>
+              </w:rPr>
+              <w:t>tela</w:t>
+            </w:r>
+            <w:proofErr w:type="spellEnd"/>
+            <w:r>
+              <w:rPr>
+                <w:sz w:val="20"/>
+                <w:szCs w:val="20"/>
+              </w:rPr>
+              <w:t xml:space="preserve"> de </w:t>
+            </w:r>
+            <w:proofErr w:type="spellStart"/>
+            <w:r>
+              <w:rPr>
+                <w:sz w:val="20"/>
+                <w:szCs w:val="20"/>
+              </w:rPr>
+              <w:t>cadastro</w:t>
+            </w:r>
+            <w:proofErr w:type="spellEnd"/>
+            <w:r>
+              <w:rPr>
+                <w:sz w:val="20"/>
+                <w:szCs w:val="20"/>
+              </w:rPr>
+              <w:t xml:space="preserve"> e login do </w:t>
+            </w:r>
+            <w:proofErr w:type="spellStart"/>
+            <w:r>
+              <w:rPr>
+                <w:sz w:val="20"/>
+                <w:szCs w:val="20"/>
+              </w:rPr>
+              <w:t>cliente</w:t>
+            </w:r>
+            <w:proofErr w:type="spellEnd"/>
           </w:p>
         </w:tc>
         <w:tc>
@@ -3062,18 +3810,195 @@
               <w:cnfStyle w:val="000000000000" w:firstRow="0" w:lastRow="0" w:firstColumn="0" w:lastColumn="0" w:oddVBand="0" w:evenVBand="0" w:oddHBand="0" w:evenHBand="0" w:firstRowFirstColumn="0" w:firstRowLastColumn="0" w:lastRowFirstColumn="0" w:lastRowLastColumn="0"/>
               <w:rPr>
                 <w:rFonts w:ascii="Arial" w:eastAsia="Calibri" w:hAnsi="Arial" w:cs="Arial"/>
-                <w:sz w:val="24"/>
-                <w:szCs w:val="24"/>
+                <w:sz w:val="20"/>
+                <w:szCs w:val="20"/>
               </w:rPr>
             </w:pPr>
-            <w:r>
-              <w:rPr>
-                <w:rFonts w:ascii="Arial" w:eastAsia="Calibri" w:hAnsi="Arial" w:cs="Arial"/>
-                <w:sz w:val="24"/>
-                <w:szCs w:val="24"/>
-              </w:rPr>
-              <w:t>Redes sociais, Instagram, Facebook, WhatsApp e E-mail.</w:t>
-            </w:r>
+            <w:proofErr w:type="spellStart"/>
+            <w:r>
+              <w:rPr>
+                <w:sz w:val="20"/>
+                <w:szCs w:val="20"/>
+              </w:rPr>
+              <w:t>Elaboração</w:t>
+            </w:r>
+            <w:proofErr w:type="spellEnd"/>
+            <w:r>
+              <w:rPr>
+                <w:sz w:val="20"/>
+                <w:szCs w:val="20"/>
+              </w:rPr>
+              <w:t xml:space="preserve"> da </w:t>
+            </w:r>
+            <w:proofErr w:type="spellStart"/>
+            <w:r>
+              <w:rPr>
+                <w:sz w:val="20"/>
+                <w:szCs w:val="20"/>
+              </w:rPr>
+              <w:t>página</w:t>
+            </w:r>
+            <w:proofErr w:type="spellEnd"/>
+            <w:r>
+              <w:rPr>
+                <w:sz w:val="20"/>
+                <w:szCs w:val="20"/>
+              </w:rPr>
+              <w:t xml:space="preserve"> </w:t>
+            </w:r>
+            <w:proofErr w:type="spellStart"/>
+            <w:r>
+              <w:rPr>
+                <w:sz w:val="20"/>
+                <w:szCs w:val="20"/>
+              </w:rPr>
+              <w:t>inicial</w:t>
+            </w:r>
+            <w:proofErr w:type="spellEnd"/>
+            <w:r>
+              <w:rPr>
+                <w:sz w:val="20"/>
+                <w:szCs w:val="20"/>
+              </w:rPr>
+              <w:t xml:space="preserve"> </w:t>
+            </w:r>
+            <w:proofErr w:type="spellStart"/>
+            <w:r>
+              <w:rPr>
+                <w:sz w:val="20"/>
+                <w:szCs w:val="20"/>
+              </w:rPr>
+              <w:t>ou</w:t>
+            </w:r>
+            <w:proofErr w:type="spellEnd"/>
+            <w:r>
+              <w:rPr>
+                <w:sz w:val="20"/>
+                <w:szCs w:val="20"/>
+              </w:rPr>
+              <w:t xml:space="preserve"> </w:t>
+            </w:r>
+            <w:proofErr w:type="gramStart"/>
+            <w:r>
+              <w:rPr>
+                <w:sz w:val="20"/>
+                <w:szCs w:val="20"/>
+              </w:rPr>
+              <w:t>Home</w:t>
+            </w:r>
+            <w:proofErr w:type="gramEnd"/>
+            <w:r>
+              <w:rPr>
+                <w:sz w:val="20"/>
+                <w:szCs w:val="20"/>
+              </w:rPr>
+              <w:t xml:space="preserve"> com </w:t>
+            </w:r>
+            <w:proofErr w:type="spellStart"/>
+            <w:r>
+              <w:rPr>
+                <w:sz w:val="20"/>
+                <w:szCs w:val="20"/>
+              </w:rPr>
+              <w:t>informações</w:t>
+            </w:r>
+            <w:proofErr w:type="spellEnd"/>
+            <w:r>
+              <w:rPr>
+                <w:sz w:val="20"/>
+                <w:szCs w:val="20"/>
+              </w:rPr>
+              <w:t xml:space="preserve"> da </w:t>
+            </w:r>
+            <w:proofErr w:type="spellStart"/>
+            <w:r>
+              <w:rPr>
+                <w:sz w:val="20"/>
+                <w:szCs w:val="20"/>
+              </w:rPr>
+              <w:t>empresa</w:t>
+            </w:r>
+            <w:proofErr w:type="spellEnd"/>
+            <w:r>
+              <w:rPr>
+                <w:sz w:val="20"/>
+                <w:szCs w:val="20"/>
+              </w:rPr>
+              <w:t xml:space="preserve"> </w:t>
+            </w:r>
+            <w:proofErr w:type="spellStart"/>
+            <w:r>
+              <w:rPr>
+                <w:sz w:val="20"/>
+                <w:szCs w:val="20"/>
+              </w:rPr>
+              <w:t>como</w:t>
+            </w:r>
+            <w:proofErr w:type="spellEnd"/>
+            <w:r>
+              <w:rPr>
+                <w:sz w:val="20"/>
+                <w:szCs w:val="20"/>
+              </w:rPr>
+              <w:t xml:space="preserve">: </w:t>
+            </w:r>
+            <w:proofErr w:type="spellStart"/>
+            <w:r>
+              <w:rPr>
+                <w:sz w:val="20"/>
+                <w:szCs w:val="20"/>
+              </w:rPr>
+              <w:t>propostas</w:t>
+            </w:r>
+            <w:proofErr w:type="spellEnd"/>
+            <w:r>
+              <w:rPr>
+                <w:sz w:val="20"/>
+                <w:szCs w:val="20"/>
+              </w:rPr>
+              <w:t xml:space="preserve">, </w:t>
+            </w:r>
+            <w:proofErr w:type="spellStart"/>
+            <w:r>
+              <w:rPr>
+                <w:sz w:val="20"/>
+                <w:szCs w:val="20"/>
+              </w:rPr>
+              <w:t>contato</w:t>
+            </w:r>
+            <w:proofErr w:type="spellEnd"/>
+            <w:r>
+              <w:rPr>
+                <w:sz w:val="20"/>
+                <w:szCs w:val="20"/>
+              </w:rPr>
+              <w:t xml:space="preserve">, </w:t>
+            </w:r>
+            <w:proofErr w:type="spellStart"/>
+            <w:r>
+              <w:rPr>
+                <w:sz w:val="20"/>
+                <w:szCs w:val="20"/>
+              </w:rPr>
+              <w:t>contextualização</w:t>
+            </w:r>
+            <w:proofErr w:type="spellEnd"/>
+            <w:r>
+              <w:rPr>
+                <w:sz w:val="20"/>
+                <w:szCs w:val="20"/>
+              </w:rPr>
+              <w:t xml:space="preserve"> da </w:t>
+            </w:r>
+            <w:proofErr w:type="spellStart"/>
+            <w:r>
+              <w:rPr>
+                <w:sz w:val="20"/>
+                <w:szCs w:val="20"/>
+              </w:rPr>
+              <w:t>solução</w:t>
+            </w:r>
+            <w:proofErr w:type="spellEnd"/>
           </w:p>
         </w:tc>
         <w:tc>
@@ -3086,18 +4011,19 @@
               <w:cnfStyle w:val="000000000000" w:firstRow="0" w:lastRow="0" w:firstColumn="0" w:lastColumn="0" w:oddVBand="0" w:evenVBand="0" w:oddHBand="0" w:evenHBand="0" w:firstRowFirstColumn="0" w:firstRowLastColumn="0" w:lastRowFirstColumn="0" w:lastRowLastColumn="0"/>
               <w:rPr>
                 <w:rFonts w:ascii="Arial" w:eastAsia="Calibri" w:hAnsi="Arial" w:cs="Arial"/>
-                <w:sz w:val="24"/>
-                <w:szCs w:val="24"/>
+                <w:sz w:val="20"/>
+                <w:szCs w:val="20"/>
               </w:rPr>
             </w:pPr>
-            <w:r>
-              <w:rPr>
-                <w:rFonts w:ascii="Arial" w:eastAsia="Calibri" w:hAnsi="Arial" w:cs="Arial"/>
-                <w:sz w:val="24"/>
-                <w:szCs w:val="24"/>
-              </w:rPr>
-              <w:t>Desejáveis</w:t>
-            </w:r>
+            <w:proofErr w:type="spellStart"/>
+            <w:r>
+              <w:rPr>
+                <w:sz w:val="20"/>
+                <w:szCs w:val="20"/>
+              </w:rPr>
+              <w:t>Essencial</w:t>
+            </w:r>
+            <w:proofErr w:type="spellEnd"/>
           </w:p>
         </w:tc>
       </w:tr>
@@ -3116,26 +4042,51 @@
               <w:spacing w:line="257" w:lineRule="auto"/>
               <w:rPr>
                 <w:rFonts w:ascii="Arial" w:eastAsia="Calibri" w:hAnsi="Arial" w:cs="Arial"/>
-                <w:sz w:val="24"/>
-                <w:szCs w:val="24"/>
+                <w:sz w:val="20"/>
+                <w:szCs w:val="20"/>
               </w:rPr>
             </w:pPr>
-            <w:r>
-              <w:rPr>
-                <w:rFonts w:ascii="Arial" w:eastAsia="Calibri" w:hAnsi="Arial" w:cs="Arial"/>
-                <w:sz w:val="24"/>
-                <w:szCs w:val="24"/>
-              </w:rPr>
-              <w:t xml:space="preserve">Tela de </w:t>
-            </w:r>
-            <w:r>
-              <w:rPr>
-                <w:rFonts w:ascii="Arial" w:eastAsia="Calibri" w:hAnsi="Arial" w:cs="Arial"/>
-                <w:sz w:val="24"/>
-                <w:szCs w:val="24"/>
-              </w:rPr>
-              <w:t>Cadastro de usuário</w:t>
-            </w:r>
+            <w:proofErr w:type="spellStart"/>
+            <w:r>
+              <w:rPr>
+                <w:sz w:val="20"/>
+                <w:szCs w:val="20"/>
+              </w:rPr>
+              <w:t>Implantação</w:t>
+            </w:r>
+            <w:proofErr w:type="spellEnd"/>
+            <w:r>
+              <w:rPr>
+                <w:sz w:val="20"/>
+                <w:szCs w:val="20"/>
+              </w:rPr>
+              <w:t xml:space="preserve"> de </w:t>
+            </w:r>
+            <w:proofErr w:type="spellStart"/>
+            <w:r>
+              <w:rPr>
+                <w:sz w:val="20"/>
+                <w:szCs w:val="20"/>
+              </w:rPr>
+              <w:t>gráficos</w:t>
+            </w:r>
+            <w:proofErr w:type="spellEnd"/>
+            <w:r>
+              <w:rPr>
+                <w:sz w:val="20"/>
+                <w:szCs w:val="20"/>
+              </w:rPr>
+              <w:t xml:space="preserve"> para dashboards no Site </w:t>
+            </w:r>
+            <w:proofErr w:type="spellStart"/>
+            <w:r>
+              <w:rPr>
+                <w:sz w:val="20"/>
+                <w:szCs w:val="20"/>
+              </w:rPr>
+              <w:t>Institucional</w:t>
+            </w:r>
+            <w:proofErr w:type="spellEnd"/>
           </w:p>
         </w:tc>
         <w:tc>
@@ -3149,18 +4100,99 @@
               <w:cnfStyle w:val="000000100000" w:firstRow="0" w:lastRow="0" w:firstColumn="0" w:lastColumn="0" w:oddVBand="0" w:evenVBand="0" w:oddHBand="1" w:evenHBand="0" w:firstRowFirstColumn="0" w:firstRowLastColumn="0" w:lastRowFirstColumn="0" w:lastRowLastColumn="0"/>
               <w:rPr>
                 <w:rFonts w:ascii="Arial" w:eastAsia="Calibri" w:hAnsi="Arial" w:cs="Arial"/>
-                <w:sz w:val="24"/>
-                <w:szCs w:val="24"/>
+                <w:sz w:val="20"/>
+                <w:szCs w:val="20"/>
               </w:rPr>
             </w:pPr>
-            <w:r>
-              <w:rPr>
-                <w:rFonts w:ascii="Arial" w:eastAsia="Calibri" w:hAnsi="Arial" w:cs="Arial"/>
-                <w:sz w:val="24"/>
-                <w:szCs w:val="24"/>
-              </w:rPr>
-              <w:t>Cadastro de usuário com Nome completo, Razão social, CNPJ, Telefone, Endereço, Email e Senha.</w:t>
-            </w:r>
+            <w:proofErr w:type="spellStart"/>
+            <w:r>
+              <w:rPr>
+                <w:sz w:val="20"/>
+                <w:szCs w:val="20"/>
+              </w:rPr>
+              <w:t>Representação</w:t>
+            </w:r>
+            <w:proofErr w:type="spellEnd"/>
+            <w:r>
+              <w:rPr>
+                <w:sz w:val="20"/>
+                <w:szCs w:val="20"/>
+              </w:rPr>
+              <w:t xml:space="preserve"> visual </w:t>
+            </w:r>
+            <w:proofErr w:type="spellStart"/>
+            <w:r>
+              <w:rPr>
+                <w:sz w:val="20"/>
+                <w:szCs w:val="20"/>
+              </w:rPr>
+              <w:t>facilitada</w:t>
+            </w:r>
+            <w:proofErr w:type="spellEnd"/>
+            <w:r>
+              <w:rPr>
+                <w:sz w:val="20"/>
+                <w:szCs w:val="20"/>
+              </w:rPr>
+              <w:t xml:space="preserve"> à </w:t>
+            </w:r>
+            <w:proofErr w:type="spellStart"/>
+            <w:r>
+              <w:rPr>
+                <w:sz w:val="20"/>
+                <w:szCs w:val="20"/>
+              </w:rPr>
+              <w:t>leitura</w:t>
+            </w:r>
+            <w:proofErr w:type="spellEnd"/>
+            <w:r>
+              <w:rPr>
+                <w:sz w:val="20"/>
+                <w:szCs w:val="20"/>
+              </w:rPr>
+              <w:t xml:space="preserve"> da </w:t>
+            </w:r>
+            <w:proofErr w:type="spellStart"/>
+            <w:r>
+              <w:rPr>
+                <w:sz w:val="20"/>
+                <w:szCs w:val="20"/>
+              </w:rPr>
+              <w:t>informação</w:t>
+            </w:r>
+            <w:proofErr w:type="spellEnd"/>
+            <w:r>
+              <w:rPr>
+                <w:sz w:val="20"/>
+                <w:szCs w:val="20"/>
+              </w:rPr>
+              <w:t xml:space="preserve"> e </w:t>
+            </w:r>
+            <w:proofErr w:type="spellStart"/>
+            <w:r>
+              <w:rPr>
+                <w:sz w:val="20"/>
+                <w:szCs w:val="20"/>
+              </w:rPr>
+              <w:t>detecção</w:t>
+            </w:r>
+            <w:proofErr w:type="spellEnd"/>
+            <w:r>
+              <w:rPr>
+                <w:sz w:val="20"/>
+                <w:szCs w:val="20"/>
+              </w:rPr>
+              <w:t xml:space="preserve"> de </w:t>
+            </w:r>
+            <w:proofErr w:type="spellStart"/>
+            <w:r>
+              <w:rPr>
+                <w:sz w:val="20"/>
+                <w:szCs w:val="20"/>
+              </w:rPr>
+              <w:t>progresso</w:t>
+            </w:r>
+            <w:proofErr w:type="spellEnd"/>
           </w:p>
         </w:tc>
         <w:tc>
@@ -3173,18 +4205,19 @@
               <w:cnfStyle w:val="000000100000" w:firstRow="0" w:lastRow="0" w:firstColumn="0" w:lastColumn="0" w:oddVBand="0" w:evenVBand="0" w:oddHBand="1" w:evenHBand="0" w:firstRowFirstColumn="0" w:firstRowLastColumn="0" w:lastRowFirstColumn="0" w:lastRowLastColumn="0"/>
               <w:rPr>
                 <w:rFonts w:ascii="Arial" w:eastAsia="Calibri" w:hAnsi="Arial" w:cs="Arial"/>
-                <w:sz w:val="24"/>
-                <w:szCs w:val="24"/>
+                <w:sz w:val="20"/>
+                <w:szCs w:val="20"/>
               </w:rPr>
             </w:pPr>
-            <w:r>
-              <w:rPr>
-                <w:rFonts w:ascii="Arial" w:eastAsia="Calibri" w:hAnsi="Arial" w:cs="Arial"/>
-                <w:sz w:val="24"/>
-                <w:szCs w:val="24"/>
-              </w:rPr>
-              <w:t>Importante</w:t>
-            </w:r>
+            <w:proofErr w:type="spellStart"/>
+            <w:r>
+              <w:rPr>
+                <w:sz w:val="20"/>
+                <w:szCs w:val="20"/>
+              </w:rPr>
+              <w:t>Essencial</w:t>
+            </w:r>
+            <w:proofErr w:type="spellEnd"/>
           </w:p>
         </w:tc>
       </w:tr>
@@ -3202,25 +4235,89 @@
               <w:spacing w:line="257" w:lineRule="auto"/>
               <w:rPr>
                 <w:rFonts w:ascii="Arial" w:eastAsia="Calibri" w:hAnsi="Arial" w:cs="Arial"/>
-                <w:sz w:val="24"/>
-                <w:szCs w:val="24"/>
+                <w:sz w:val="20"/>
+                <w:szCs w:val="20"/>
               </w:rPr>
             </w:pPr>
-            <w:r>
-              <w:rPr>
-                <w:rFonts w:ascii="Arial" w:eastAsia="Calibri" w:hAnsi="Arial" w:cs="Arial"/>
-                <w:sz w:val="24"/>
-                <w:szCs w:val="24"/>
-              </w:rPr>
-              <w:t xml:space="preserve">Tela </w:t>
-            </w:r>
-            <w:r>
-              <w:rPr>
-                <w:rFonts w:ascii="Arial" w:eastAsia="Calibri" w:hAnsi="Arial" w:cs="Arial"/>
-                <w:sz w:val="24"/>
-                <w:szCs w:val="24"/>
-              </w:rPr>
-              <w:t>de Login</w:t>
+            <w:proofErr w:type="spellStart"/>
+            <w:r>
+              <w:rPr>
+                <w:sz w:val="20"/>
+                <w:szCs w:val="20"/>
+              </w:rPr>
+              <w:t>Aperfeiçoamento</w:t>
+            </w:r>
+            <w:proofErr w:type="spellEnd"/>
+            <w:r>
+              <w:rPr>
+                <w:sz w:val="20"/>
+                <w:szCs w:val="20"/>
+              </w:rPr>
+              <w:t xml:space="preserve"> das </w:t>
+            </w:r>
+            <w:proofErr w:type="spellStart"/>
+            <w:r>
+              <w:rPr>
+                <w:sz w:val="20"/>
+                <w:szCs w:val="20"/>
+              </w:rPr>
+              <w:t>atividades</w:t>
+            </w:r>
+            <w:proofErr w:type="spellEnd"/>
+            <w:r>
+              <w:rPr>
+                <w:sz w:val="20"/>
+                <w:szCs w:val="20"/>
+              </w:rPr>
+              <w:t xml:space="preserve"> </w:t>
+            </w:r>
+            <w:proofErr w:type="spellStart"/>
+            <w:r>
+              <w:rPr>
+                <w:sz w:val="20"/>
+                <w:szCs w:val="20"/>
+              </w:rPr>
+              <w:t>na</w:t>
+            </w:r>
+            <w:proofErr w:type="spellEnd"/>
+            <w:r>
+              <w:rPr>
+                <w:sz w:val="20"/>
+                <w:szCs w:val="20"/>
+              </w:rPr>
+              <w:t xml:space="preserve"> </w:t>
+            </w:r>
+            <w:proofErr w:type="spellStart"/>
+            <w:r>
+              <w:rPr>
+                <w:sz w:val="20"/>
+                <w:szCs w:val="20"/>
+              </w:rPr>
+              <w:t>plataforma</w:t>
+            </w:r>
+            <w:proofErr w:type="spellEnd"/>
+            <w:r>
+              <w:rPr>
+                <w:sz w:val="20"/>
+                <w:szCs w:val="20"/>
+              </w:rPr>
+              <w:t xml:space="preserve"> de </w:t>
+            </w:r>
+            <w:proofErr w:type="spellStart"/>
+            <w:r>
+              <w:rPr>
+                <w:sz w:val="20"/>
+                <w:szCs w:val="20"/>
+              </w:rPr>
+              <w:t>gerenciamento</w:t>
+            </w:r>
+            <w:proofErr w:type="spellEnd"/>
+            <w:r>
+              <w:rPr>
+                <w:sz w:val="20"/>
+                <w:szCs w:val="20"/>
+              </w:rPr>
+              <w:t xml:space="preserve"> do Trello</w:t>
             </w:r>
           </w:p>
         </w:tc>
@@ -3237,18 +4334,67 @@
                 <w:rFonts w:ascii="Arial" w:eastAsia="Calibri" w:hAnsi="Arial" w:cs="Arial"/>
                 <w:b/>
                 <w:bCs/>
-                <w:sz w:val="24"/>
-                <w:szCs w:val="24"/>
+                <w:sz w:val="20"/>
+                <w:szCs w:val="20"/>
               </w:rPr>
             </w:pPr>
-            <w:r>
-              <w:rPr>
-                <w:rFonts w:ascii="Arial" w:eastAsia="Calibri" w:hAnsi="Arial" w:cs="Arial"/>
-                <w:sz w:val="24"/>
-                <w:szCs w:val="24"/>
-              </w:rPr>
-              <w:t>Tela de login através de e-mail e senha.</w:t>
-            </w:r>
+            <w:proofErr w:type="spellStart"/>
+            <w:r>
+              <w:rPr>
+                <w:sz w:val="20"/>
+                <w:szCs w:val="20"/>
+              </w:rPr>
+              <w:t>Abrilhantamento</w:t>
+            </w:r>
+            <w:proofErr w:type="spellEnd"/>
+            <w:r>
+              <w:rPr>
+                <w:sz w:val="20"/>
+                <w:szCs w:val="20"/>
+              </w:rPr>
+              <w:t xml:space="preserve"> e </w:t>
+            </w:r>
+            <w:proofErr w:type="spellStart"/>
+            <w:r>
+              <w:rPr>
+                <w:sz w:val="20"/>
+                <w:szCs w:val="20"/>
+              </w:rPr>
+              <w:t>população</w:t>
+            </w:r>
+            <w:proofErr w:type="spellEnd"/>
+            <w:r>
+              <w:rPr>
+                <w:sz w:val="20"/>
+                <w:szCs w:val="20"/>
+              </w:rPr>
+              <w:t xml:space="preserve"> das </w:t>
+            </w:r>
+            <w:proofErr w:type="spellStart"/>
+            <w:r>
+              <w:rPr>
+                <w:sz w:val="20"/>
+                <w:szCs w:val="20"/>
+              </w:rPr>
+              <w:t>demais</w:t>
+            </w:r>
+            <w:proofErr w:type="spellEnd"/>
+            <w:r>
+              <w:rPr>
+                <w:sz w:val="20"/>
+                <w:szCs w:val="20"/>
+              </w:rPr>
+              <w:t xml:space="preserve"> </w:t>
+            </w:r>
+            <w:proofErr w:type="spellStart"/>
+            <w:r>
+              <w:rPr>
+                <w:sz w:val="20"/>
+                <w:szCs w:val="20"/>
+              </w:rPr>
+              <w:t>atividades</w:t>
+            </w:r>
+            <w:proofErr w:type="spellEnd"/>
           </w:p>
         </w:tc>
         <w:tc>
@@ -3262,18 +4408,19 @@
               <w:rPr>
                 <w:rFonts w:ascii="Arial" w:eastAsia="Calibri" w:hAnsi="Arial" w:cs="Arial"/>
                 <w:b/>
-                <w:sz w:val="24"/>
-                <w:szCs w:val="24"/>
+                <w:sz w:val="20"/>
+                <w:szCs w:val="20"/>
               </w:rPr>
             </w:pPr>
-            <w:r>
-              <w:rPr>
-                <w:rFonts w:ascii="Arial" w:eastAsia="Calibri" w:hAnsi="Arial" w:cs="Arial"/>
-                <w:sz w:val="24"/>
-                <w:szCs w:val="24"/>
-              </w:rPr>
-              <w:t>Essencial</w:t>
-            </w:r>
+            <w:proofErr w:type="spellStart"/>
+            <w:r>
+              <w:rPr>
+                <w:sz w:val="20"/>
+                <w:szCs w:val="20"/>
+              </w:rPr>
+              <w:t>Importante</w:t>
+            </w:r>
+            <w:proofErr w:type="spellEnd"/>
           </w:p>
         </w:tc>
       </w:tr>
@@ -3292,18 +4439,35 @@
               <w:spacing w:line="257" w:lineRule="auto"/>
               <w:rPr>
                 <w:rFonts w:ascii="Arial" w:eastAsia="Calibri" w:hAnsi="Arial" w:cs="Arial"/>
-                <w:sz w:val="24"/>
-                <w:szCs w:val="24"/>
+                <w:sz w:val="20"/>
+                <w:szCs w:val="20"/>
               </w:rPr>
             </w:pPr>
-            <w:r>
-              <w:rPr>
-                <w:rFonts w:ascii="Arial" w:eastAsia="Calibri" w:hAnsi="Arial" w:cs="Arial"/>
-                <w:sz w:val="24"/>
-                <w:szCs w:val="24"/>
-              </w:rPr>
-              <w:t>Recuperação de senha</w:t>
-            </w:r>
+            <w:proofErr w:type="spellStart"/>
+            <w:r>
+              <w:rPr>
+                <w:sz w:val="20"/>
+                <w:szCs w:val="20"/>
+              </w:rPr>
+              <w:t>Diagrama</w:t>
+            </w:r>
+            <w:proofErr w:type="spellEnd"/>
+            <w:r>
+              <w:rPr>
+                <w:sz w:val="20"/>
+                <w:szCs w:val="20"/>
+              </w:rPr>
+              <w:t xml:space="preserve"> de </w:t>
+            </w:r>
+            <w:proofErr w:type="spellStart"/>
+            <w:r>
+              <w:rPr>
+                <w:sz w:val="20"/>
+                <w:szCs w:val="20"/>
+              </w:rPr>
+              <w:t>Solução</w:t>
+            </w:r>
+            <w:proofErr w:type="spellEnd"/>
           </w:p>
         </w:tc>
         <w:tc>
@@ -3317,17 +4481,16 @@
               <w:cnfStyle w:val="000000100000" w:firstRow="0" w:lastRow="0" w:firstColumn="0" w:lastColumn="0" w:oddVBand="0" w:evenVBand="0" w:oddHBand="1" w:evenHBand="0" w:firstRowFirstColumn="0" w:firstRowLastColumn="0" w:lastRowFirstColumn="0" w:lastRowLastColumn="0"/>
               <w:rPr>
                 <w:rFonts w:ascii="Arial" w:eastAsia="Calibri" w:hAnsi="Arial" w:cs="Arial"/>
-                <w:sz w:val="24"/>
-                <w:szCs w:val="24"/>
+                <w:sz w:val="20"/>
+                <w:szCs w:val="20"/>
               </w:rPr>
             </w:pPr>
             <w:r>
               <w:rPr>
-                <w:rFonts w:ascii="Arial" w:eastAsia="Calibri" w:hAnsi="Arial" w:cs="Arial"/>
-                <w:sz w:val="24"/>
-                <w:szCs w:val="24"/>
-              </w:rPr>
-              <w:t>Opção logo abaixo do login para a recuperação de senha. Assim que acessada, solicite o e-mail para o qual deseja recuperar a senha. Caso seja encontrado, a senha será enviada para o e-mail específico.</w:t>
+                <w:sz w:val="20"/>
+                <w:szCs w:val="20"/>
+              </w:rPr>
+              <w:t>-</w:t>
             </w:r>
           </w:p>
         </w:tc>
@@ -3341,17 +4504,16 @@
               <w:cnfStyle w:val="000000100000" w:firstRow="0" w:lastRow="0" w:firstColumn="0" w:lastColumn="0" w:oddVBand="0" w:evenVBand="0" w:oddHBand="1" w:evenHBand="0" w:firstRowFirstColumn="0" w:firstRowLastColumn="0" w:lastRowFirstColumn="0" w:lastRowLastColumn="0"/>
               <w:rPr>
                 <w:rFonts w:ascii="Arial" w:eastAsia="Calibri" w:hAnsi="Arial" w:cs="Arial"/>
-                <w:sz w:val="24"/>
-                <w:szCs w:val="24"/>
+                <w:sz w:val="20"/>
+                <w:szCs w:val="20"/>
               </w:rPr>
             </w:pPr>
             <w:r>
               <w:rPr>
-                <w:rFonts w:ascii="Arial" w:eastAsia="Calibri" w:hAnsi="Arial" w:cs="Arial"/>
-                <w:sz w:val="24"/>
-                <w:szCs w:val="24"/>
-              </w:rPr>
-              <w:t>Desejável</w:t>
+                <w:sz w:val="20"/>
+                <w:szCs w:val="20"/>
+              </w:rPr>
+              <w:t>-</w:t>
             </w:r>
           </w:p>
         </w:tc>
@@ -3370,26 +4532,115 @@
               <w:spacing w:line="257" w:lineRule="auto"/>
               <w:rPr>
                 <w:rFonts w:ascii="Arial" w:eastAsia="Calibri" w:hAnsi="Arial" w:cs="Arial"/>
-                <w:sz w:val="24"/>
-                <w:szCs w:val="24"/>
+                <w:sz w:val="20"/>
+                <w:szCs w:val="20"/>
               </w:rPr>
             </w:pPr>
-            <w:r>
-              <w:rPr>
-                <w:rFonts w:ascii="Arial" w:eastAsia="Calibri" w:hAnsi="Arial" w:cs="Arial"/>
-                <w:sz w:val="24"/>
-                <w:szCs w:val="24"/>
-              </w:rPr>
-              <w:t>Simulador</w:t>
-            </w:r>
-            <w:r>
-              <w:rPr>
-                <w:rFonts w:ascii="Arial" w:eastAsia="Calibri" w:hAnsi="Arial" w:cs="Arial"/>
-                <w:sz w:val="24"/>
-                <w:szCs w:val="24"/>
-              </w:rPr>
-              <w:t xml:space="preserve"> Financeiro</w:t>
-            </w:r>
+            <w:proofErr w:type="spellStart"/>
+            <w:r>
+              <w:rPr>
+                <w:sz w:val="20"/>
+                <w:szCs w:val="20"/>
+              </w:rPr>
+              <w:t>Modelagem</w:t>
+            </w:r>
+            <w:proofErr w:type="spellEnd"/>
+            <w:r>
+              <w:rPr>
+                <w:sz w:val="20"/>
+                <w:szCs w:val="20"/>
+              </w:rPr>
+              <w:t xml:space="preserve"> </w:t>
+            </w:r>
+            <w:proofErr w:type="spellStart"/>
+            <w:r>
+              <w:rPr>
+                <w:sz w:val="20"/>
+                <w:szCs w:val="20"/>
+              </w:rPr>
+              <w:t>lógica</w:t>
+            </w:r>
+            <w:proofErr w:type="spellEnd"/>
+            <w:r>
+              <w:rPr>
+                <w:sz w:val="20"/>
+                <w:szCs w:val="20"/>
+              </w:rPr>
+              <w:t xml:space="preserve"> e Script do </w:t>
+            </w:r>
+            <w:proofErr w:type="spellStart"/>
+            <w:r>
+              <w:rPr>
+                <w:sz w:val="20"/>
+                <w:szCs w:val="20"/>
+              </w:rPr>
+              <w:t>desenvolvimento</w:t>
+            </w:r>
+            <w:proofErr w:type="spellEnd"/>
+            <w:r>
+              <w:rPr>
+                <w:sz w:val="20"/>
+                <w:szCs w:val="20"/>
+              </w:rPr>
+              <w:t xml:space="preserve"> das </w:t>
+            </w:r>
+            <w:proofErr w:type="spellStart"/>
+            <w:r>
+              <w:rPr>
+                <w:sz w:val="20"/>
+                <w:szCs w:val="20"/>
+              </w:rPr>
+              <w:t>tabelas</w:t>
+            </w:r>
+            <w:proofErr w:type="spellEnd"/>
+            <w:r>
+              <w:rPr>
+                <w:sz w:val="20"/>
+                <w:szCs w:val="20"/>
+              </w:rPr>
+              <w:t xml:space="preserve"> </w:t>
+            </w:r>
+            <w:proofErr w:type="spellStart"/>
+            <w:r>
+              <w:rPr>
+                <w:sz w:val="20"/>
+                <w:szCs w:val="20"/>
+              </w:rPr>
+              <w:t>criadas</w:t>
+            </w:r>
+            <w:proofErr w:type="spellEnd"/>
+            <w:r>
+              <w:rPr>
+                <w:sz w:val="20"/>
+                <w:szCs w:val="20"/>
+              </w:rPr>
+              <w:t xml:space="preserve"> no Banco de Dados </w:t>
+            </w:r>
+            <w:proofErr w:type="spellStart"/>
+            <w:r>
+              <w:rPr>
+                <w:sz w:val="20"/>
+                <w:szCs w:val="20"/>
+              </w:rPr>
+              <w:t>hospedadas</w:t>
+            </w:r>
+            <w:proofErr w:type="spellEnd"/>
+            <w:r>
+              <w:rPr>
+                <w:sz w:val="20"/>
+                <w:szCs w:val="20"/>
+              </w:rPr>
+              <w:t xml:space="preserve"> </w:t>
+            </w:r>
+            <w:proofErr w:type="spellStart"/>
+            <w:r>
+              <w:rPr>
+                <w:sz w:val="20"/>
+                <w:szCs w:val="20"/>
+              </w:rPr>
+              <w:t>localmente</w:t>
+            </w:r>
+            <w:proofErr w:type="spellEnd"/>
           </w:p>
         </w:tc>
         <w:tc>
@@ -3403,18 +4654,131 @@
               <w:cnfStyle w:val="000000000000" w:firstRow="0" w:lastRow="0" w:firstColumn="0" w:lastColumn="0" w:oddVBand="0" w:evenVBand="0" w:oddHBand="0" w:evenHBand="0" w:firstRowFirstColumn="0" w:firstRowLastColumn="0" w:lastRowFirstColumn="0" w:lastRowLastColumn="0"/>
               <w:rPr>
                 <w:rFonts w:ascii="Arial" w:eastAsia="Calibri" w:hAnsi="Arial" w:cs="Arial"/>
-                <w:sz w:val="24"/>
-                <w:szCs w:val="24"/>
+                <w:sz w:val="20"/>
+                <w:szCs w:val="20"/>
               </w:rPr>
             </w:pPr>
-            <w:r>
-              <w:rPr>
-                <w:rFonts w:ascii="Arial" w:eastAsia="Calibri" w:hAnsi="Arial" w:cs="Arial"/>
-                <w:sz w:val="24"/>
-                <w:szCs w:val="24"/>
-              </w:rPr>
-              <w:t>Simulador de ganhos com nosso produto.</w:t>
-            </w:r>
+            <w:proofErr w:type="spellStart"/>
+            <w:r>
+              <w:rPr>
+                <w:sz w:val="20"/>
+                <w:szCs w:val="20"/>
+              </w:rPr>
+              <w:t>Relacionamento</w:t>
+            </w:r>
+            <w:proofErr w:type="spellEnd"/>
+            <w:r>
+              <w:rPr>
+                <w:sz w:val="20"/>
+                <w:szCs w:val="20"/>
+              </w:rPr>
+              <w:t xml:space="preserve"> de </w:t>
+            </w:r>
+            <w:proofErr w:type="spellStart"/>
+            <w:r>
+              <w:rPr>
+                <w:sz w:val="20"/>
+                <w:szCs w:val="20"/>
+              </w:rPr>
+              <w:t>tabelas</w:t>
+            </w:r>
+            <w:proofErr w:type="spellEnd"/>
+            <w:r>
+              <w:rPr>
+                <w:sz w:val="20"/>
+                <w:szCs w:val="20"/>
+              </w:rPr>
+              <w:t xml:space="preserve"> </w:t>
+            </w:r>
+            <w:proofErr w:type="spellStart"/>
+            <w:r>
+              <w:rPr>
+                <w:sz w:val="20"/>
+                <w:szCs w:val="20"/>
+              </w:rPr>
+              <w:t>desenvolvidas</w:t>
+            </w:r>
+            <w:proofErr w:type="spellEnd"/>
+            <w:r>
+              <w:rPr>
+                <w:sz w:val="20"/>
+                <w:szCs w:val="20"/>
+              </w:rPr>
+              <w:t xml:space="preserve"> para </w:t>
+            </w:r>
+            <w:proofErr w:type="spellStart"/>
+            <w:r>
+              <w:rPr>
+                <w:sz w:val="20"/>
+                <w:szCs w:val="20"/>
+              </w:rPr>
+              <w:t>acomodação</w:t>
+            </w:r>
+            <w:proofErr w:type="spellEnd"/>
+            <w:r>
+              <w:rPr>
+                <w:sz w:val="20"/>
+                <w:szCs w:val="20"/>
+              </w:rPr>
+              <w:t xml:space="preserve"> de dados dos </w:t>
+            </w:r>
+            <w:proofErr w:type="spellStart"/>
+            <w:r>
+              <w:rPr>
+                <w:sz w:val="20"/>
+                <w:szCs w:val="20"/>
+              </w:rPr>
+              <w:t>clientes</w:t>
+            </w:r>
+            <w:proofErr w:type="spellEnd"/>
+            <w:r>
+              <w:rPr>
+                <w:sz w:val="20"/>
+                <w:szCs w:val="20"/>
+              </w:rPr>
+              <w:t xml:space="preserve"> e </w:t>
+            </w:r>
+            <w:proofErr w:type="spellStart"/>
+            <w:r>
+              <w:rPr>
+                <w:sz w:val="20"/>
+                <w:szCs w:val="20"/>
+              </w:rPr>
+              <w:t>estabelecimento</w:t>
+            </w:r>
+            <w:proofErr w:type="spellEnd"/>
+            <w:r>
+              <w:rPr>
+                <w:sz w:val="20"/>
+                <w:szCs w:val="20"/>
+              </w:rPr>
+              <w:t xml:space="preserve"> da </w:t>
+            </w:r>
+            <w:proofErr w:type="spellStart"/>
+            <w:r>
+              <w:rPr>
+                <w:sz w:val="20"/>
+                <w:szCs w:val="20"/>
+              </w:rPr>
+              <w:t>regra</w:t>
+            </w:r>
+            <w:proofErr w:type="spellEnd"/>
+            <w:r>
+              <w:rPr>
+                <w:sz w:val="20"/>
+                <w:szCs w:val="20"/>
+              </w:rPr>
+              <w:t xml:space="preserve"> de </w:t>
+            </w:r>
+            <w:proofErr w:type="spellStart"/>
+            <w:r>
+              <w:rPr>
+                <w:sz w:val="20"/>
+                <w:szCs w:val="20"/>
+              </w:rPr>
+              <w:t>negócio</w:t>
+            </w:r>
+            <w:proofErr w:type="spellEnd"/>
           </w:p>
         </w:tc>
         <w:tc>
@@ -3428,18 +4792,19 @@
               <w:rPr>
                 <w:rFonts w:ascii="Arial" w:eastAsia="Calibri" w:hAnsi="Arial" w:cs="Arial"/>
                 <w:b/>
-                <w:sz w:val="24"/>
-                <w:szCs w:val="24"/>
+                <w:sz w:val="20"/>
+                <w:szCs w:val="20"/>
               </w:rPr>
             </w:pPr>
-            <w:r>
-              <w:rPr>
-                <w:rFonts w:ascii="Arial" w:eastAsia="Calibri" w:hAnsi="Arial" w:cs="Arial"/>
-                <w:sz w:val="24"/>
-                <w:szCs w:val="24"/>
+            <w:proofErr w:type="spellStart"/>
+            <w:r>
+              <w:rPr>
+                <w:sz w:val="20"/>
+                <w:szCs w:val="20"/>
               </w:rPr>
               <w:t>Essencial</w:t>
             </w:r>
+            <w:proofErr w:type="spellEnd"/>
           </w:p>
         </w:tc>
       </w:tr>
@@ -3456,14 +4821,90 @@
           <w:p>
             <w:pPr>
               <w:spacing w:line="257" w:lineRule="auto"/>
+              <w:rPr>
+                <w:sz w:val="20"/>
+                <w:szCs w:val="20"/>
+              </w:rPr>
             </w:pPr>
-            <w:r>
-              <w:rPr>
-                <w:rFonts w:ascii="Arial" w:eastAsia="Calibri" w:hAnsi="Arial" w:cs="Arial"/>
-                <w:sz w:val="24"/>
-                <w:szCs w:val="24"/>
-              </w:rPr>
-              <w:t>Perfil do usuário</w:t>
+            <w:proofErr w:type="spellStart"/>
+            <w:r>
+              <w:rPr>
+                <w:sz w:val="20"/>
+                <w:szCs w:val="20"/>
+              </w:rPr>
+              <w:t>Captação</w:t>
+            </w:r>
+            <w:proofErr w:type="spellEnd"/>
+            <w:r>
+              <w:rPr>
+                <w:sz w:val="20"/>
+                <w:szCs w:val="20"/>
+              </w:rPr>
+              <w:t xml:space="preserve"> </w:t>
+            </w:r>
+            <w:proofErr w:type="spellStart"/>
+            <w:r>
+              <w:rPr>
+                <w:sz w:val="20"/>
+                <w:szCs w:val="20"/>
+              </w:rPr>
+              <w:t>instantânea</w:t>
+            </w:r>
+            <w:proofErr w:type="spellEnd"/>
+            <w:r>
+              <w:rPr>
+                <w:sz w:val="20"/>
+                <w:szCs w:val="20"/>
+              </w:rPr>
+              <w:t xml:space="preserve"> de dados do Sensor para </w:t>
+            </w:r>
+            <w:proofErr w:type="spellStart"/>
+            <w:r>
+              <w:rPr>
+                <w:sz w:val="20"/>
+                <w:szCs w:val="20"/>
+              </w:rPr>
+              <w:t>alimentação</w:t>
+            </w:r>
+            <w:proofErr w:type="spellEnd"/>
+            <w:r>
+              <w:rPr>
+                <w:sz w:val="20"/>
+                <w:szCs w:val="20"/>
+              </w:rPr>
+              <w:t xml:space="preserve"> dessa </w:t>
+            </w:r>
+            <w:proofErr w:type="spellStart"/>
+            <w:r>
+              <w:rPr>
+                <w:sz w:val="20"/>
+                <w:szCs w:val="20"/>
+              </w:rPr>
+              <w:t>informação</w:t>
+            </w:r>
+            <w:proofErr w:type="spellEnd"/>
+            <w:r>
+              <w:rPr>
+                <w:sz w:val="20"/>
+                <w:szCs w:val="20"/>
+              </w:rPr>
+              <w:t xml:space="preserve"> </w:t>
+            </w:r>
+            <w:proofErr w:type="spellStart"/>
+            <w:r>
+              <w:rPr>
+                <w:sz w:val="20"/>
+                <w:szCs w:val="20"/>
+              </w:rPr>
+              <w:t>na</w:t>
+            </w:r>
+            <w:proofErr w:type="spellEnd"/>
+            <w:r>
+              <w:rPr>
+                <w:sz w:val="20"/>
+                <w:szCs w:val="20"/>
+              </w:rPr>
+              <w:t xml:space="preserve"> Dashboard</w:t>
             </w:r>
           </w:p>
         </w:tc>
@@ -3479,57 +4920,169 @@
               <w:rPr>
                 <w:rFonts w:ascii="Arial" w:eastAsia="Calibri" w:hAnsi="Arial" w:cs="Arial"/>
                 <w:bCs/>
-                <w:sz w:val="24"/>
-                <w:szCs w:val="24"/>
+                <w:sz w:val="20"/>
+                <w:szCs w:val="20"/>
               </w:rPr>
             </w:pPr>
-            <w:r>
-              <w:rPr>
-                <w:rFonts w:ascii="Arial" w:eastAsia="Calibri" w:hAnsi="Arial" w:cs="Arial"/>
-                <w:sz w:val="24"/>
-                <w:szCs w:val="24"/>
-              </w:rPr>
-              <w:t xml:space="preserve">Perfil do usuário, onde poderá ser feito as </w:t>
-            </w:r>
-            <w:r>
-              <w:rPr>
-                <w:rFonts w:ascii="Arial" w:eastAsia="Calibri" w:hAnsi="Arial" w:cs="Arial"/>
-                <w:sz w:val="24"/>
-                <w:szCs w:val="24"/>
-              </w:rPr>
-              <w:t xml:space="preserve">alterações de </w:t>
-            </w:r>
-            <w:r>
-              <w:rPr>
-                <w:rFonts w:ascii="Arial" w:eastAsia="Calibri" w:hAnsi="Arial" w:cs="Arial"/>
-                <w:sz w:val="24"/>
-                <w:szCs w:val="24"/>
-              </w:rPr>
-              <w:t>dados</w:t>
-            </w:r>
-            <w:r>
-              <w:rPr>
-                <w:rFonts w:ascii="Arial" w:eastAsia="Calibri" w:hAnsi="Arial" w:cs="Arial"/>
-                <w:sz w:val="24"/>
-                <w:szCs w:val="24"/>
+            <w:proofErr w:type="spellStart"/>
+            <w:r>
+              <w:rPr>
+                <w:sz w:val="20"/>
+                <w:szCs w:val="20"/>
+              </w:rPr>
+              <w:t>Informações</w:t>
+            </w:r>
+            <w:proofErr w:type="spellEnd"/>
+            <w:r>
+              <w:rPr>
+                <w:sz w:val="20"/>
+                <w:szCs w:val="20"/>
               </w:rPr>
               <w:t xml:space="preserve"> </w:t>
             </w:r>
-            <w:r>
-              <w:rPr>
-                <w:rFonts w:ascii="Arial" w:eastAsia="Calibri" w:hAnsi="Arial" w:cs="Arial"/>
-                <w:sz w:val="24"/>
-                <w:szCs w:val="24"/>
-              </w:rPr>
-              <w:t>do cliente</w:t>
-            </w:r>
-            <w:r>
-              <w:rPr>
-                <w:rFonts w:ascii="Arial" w:eastAsia="Calibri" w:hAnsi="Arial" w:cs="Arial"/>
-                <w:sz w:val="24"/>
-                <w:szCs w:val="24"/>
-              </w:rPr>
-              <w:t>.</w:t>
+            <w:proofErr w:type="spellStart"/>
+            <w:r>
+              <w:rPr>
+                <w:sz w:val="20"/>
+                <w:szCs w:val="20"/>
+              </w:rPr>
+              <w:t>em</w:t>
+            </w:r>
+            <w:proofErr w:type="spellEnd"/>
+            <w:r>
+              <w:rPr>
+                <w:sz w:val="20"/>
+                <w:szCs w:val="20"/>
+              </w:rPr>
+              <w:t xml:space="preserve"> tempo real da </w:t>
+            </w:r>
+            <w:proofErr w:type="spellStart"/>
+            <w:r>
+              <w:rPr>
+                <w:sz w:val="20"/>
+                <w:szCs w:val="20"/>
+              </w:rPr>
+              <w:t>nossa</w:t>
+            </w:r>
+            <w:proofErr w:type="spellEnd"/>
+            <w:r>
+              <w:rPr>
+                <w:sz w:val="20"/>
+                <w:szCs w:val="20"/>
+              </w:rPr>
+              <w:t xml:space="preserve"> </w:t>
+            </w:r>
+            <w:proofErr w:type="spellStart"/>
+            <w:r>
+              <w:rPr>
+                <w:sz w:val="20"/>
+                <w:szCs w:val="20"/>
+              </w:rPr>
+              <w:t>solução</w:t>
+            </w:r>
+            <w:proofErr w:type="spellEnd"/>
+            <w:r>
+              <w:rPr>
+                <w:sz w:val="20"/>
+                <w:szCs w:val="20"/>
+              </w:rPr>
+              <w:t xml:space="preserve"> para </w:t>
+            </w:r>
+            <w:proofErr w:type="spellStart"/>
+            <w:r>
+              <w:rPr>
+                <w:sz w:val="20"/>
+                <w:szCs w:val="20"/>
+              </w:rPr>
+              <w:t>confortar</w:t>
+            </w:r>
+            <w:proofErr w:type="spellEnd"/>
+            <w:r>
+              <w:rPr>
+                <w:sz w:val="20"/>
+                <w:szCs w:val="20"/>
+              </w:rPr>
+              <w:t xml:space="preserve"> a </w:t>
+            </w:r>
+            <w:proofErr w:type="spellStart"/>
+            <w:r>
+              <w:rPr>
+                <w:sz w:val="20"/>
+                <w:szCs w:val="20"/>
+              </w:rPr>
+              <w:t>visualização</w:t>
+            </w:r>
+            <w:proofErr w:type="spellEnd"/>
+            <w:r>
+              <w:rPr>
+                <w:sz w:val="20"/>
+                <w:szCs w:val="20"/>
+              </w:rPr>
+              <w:t xml:space="preserve"> do </w:t>
+            </w:r>
+            <w:proofErr w:type="spellStart"/>
+            <w:r>
+              <w:rPr>
+                <w:sz w:val="20"/>
+                <w:szCs w:val="20"/>
+              </w:rPr>
+              <w:t>negócio</w:t>
+            </w:r>
+            <w:proofErr w:type="spellEnd"/>
+            <w:r>
+              <w:rPr>
+                <w:sz w:val="20"/>
+                <w:szCs w:val="20"/>
+              </w:rPr>
+              <w:t xml:space="preserve"> do </w:t>
+            </w:r>
+            <w:proofErr w:type="spellStart"/>
+            <w:r>
+              <w:rPr>
+                <w:sz w:val="20"/>
+                <w:szCs w:val="20"/>
+              </w:rPr>
+              <w:t>nosso</w:t>
+            </w:r>
+            <w:proofErr w:type="spellEnd"/>
+            <w:r>
+              <w:rPr>
+                <w:sz w:val="20"/>
+                <w:szCs w:val="20"/>
+              </w:rPr>
+              <w:t xml:space="preserve"> </w:t>
+            </w:r>
+            <w:proofErr w:type="spellStart"/>
+            <w:r>
+              <w:rPr>
+                <w:sz w:val="20"/>
+                <w:szCs w:val="20"/>
+              </w:rPr>
+              <w:t>cliente</w:t>
+            </w:r>
+            <w:proofErr w:type="spellEnd"/>
+            <w:r>
+              <w:rPr>
+                <w:sz w:val="20"/>
+                <w:szCs w:val="20"/>
+              </w:rPr>
+              <w:t xml:space="preserve"> e </w:t>
+            </w:r>
+            <w:proofErr w:type="spellStart"/>
+            <w:r>
+              <w:rPr>
+                <w:sz w:val="20"/>
+                <w:szCs w:val="20"/>
+              </w:rPr>
+              <w:t>análise</w:t>
+            </w:r>
+            <w:proofErr w:type="spellEnd"/>
+            <w:r>
+              <w:rPr>
+                <w:sz w:val="20"/>
+                <w:szCs w:val="20"/>
+              </w:rPr>
+              <w:t xml:space="preserve"> </w:t>
             </w:r>
           </w:p>
         </w:tc>
@@ -3544,18 +5097,19 @@
               <w:rPr>
                 <w:rFonts w:ascii="Arial" w:eastAsia="Calibri" w:hAnsi="Arial" w:cs="Arial"/>
                 <w:b/>
-                <w:sz w:val="24"/>
-                <w:szCs w:val="24"/>
+                <w:sz w:val="20"/>
+                <w:szCs w:val="20"/>
               </w:rPr>
             </w:pPr>
-            <w:r>
-              <w:rPr>
-                <w:rFonts w:ascii="Arial" w:eastAsia="Calibri" w:hAnsi="Arial" w:cs="Arial"/>
-                <w:sz w:val="24"/>
-                <w:szCs w:val="24"/>
-              </w:rPr>
-              <w:t>Desejável</w:t>
-            </w:r>
+            <w:proofErr w:type="spellStart"/>
+            <w:r>
+              <w:rPr>
+                <w:sz w:val="20"/>
+                <w:szCs w:val="20"/>
+              </w:rPr>
+              <w:t>Essencial</w:t>
+            </w:r>
+            <w:proofErr w:type="spellEnd"/>
           </w:p>
         </w:tc>
       </w:tr>
@@ -3573,18 +5127,19 @@
               <w:spacing w:line="257" w:lineRule="auto"/>
               <w:rPr>
                 <w:rFonts w:ascii="Arial" w:eastAsia="Calibri" w:hAnsi="Arial" w:cs="Arial"/>
-                <w:sz w:val="24"/>
-                <w:szCs w:val="24"/>
+                <w:sz w:val="20"/>
+                <w:szCs w:val="20"/>
               </w:rPr>
             </w:pPr>
-            <w:r>
-              <w:rPr>
-                <w:rFonts w:ascii="Arial" w:eastAsia="Calibri" w:hAnsi="Arial" w:cs="Arial"/>
-                <w:sz w:val="24"/>
-                <w:szCs w:val="24"/>
-              </w:rPr>
-              <w:t xml:space="preserve">Cadastro de planta </w:t>
-            </w:r>
+            <w:proofErr w:type="spellStart"/>
+            <w:r>
+              <w:rPr>
+                <w:sz w:val="20"/>
+                <w:szCs w:val="20"/>
+              </w:rPr>
+              <w:t>Requisito</w:t>
+            </w:r>
+            <w:proofErr w:type="spellEnd"/>
           </w:p>
         </w:tc>
         <w:tc>
@@ -3599,19 +5154,19 @@
               <w:rPr>
                 <w:rFonts w:ascii="Arial" w:eastAsia="Calibri" w:hAnsi="Arial" w:cs="Arial"/>
                 <w:bCs/>
-                <w:sz w:val="24"/>
-                <w:szCs w:val="24"/>
+                <w:sz w:val="20"/>
+                <w:szCs w:val="20"/>
               </w:rPr>
             </w:pPr>
-            <w:r>
-              <w:rPr>
-                <w:rFonts w:ascii="Arial" w:eastAsia="Calibri" w:hAnsi="Arial" w:cs="Arial"/>
-                <w:bCs/>
-                <w:sz w:val="24"/>
-                <w:szCs w:val="24"/>
-              </w:rPr>
-              <w:t>Espécie da planta, tamanho da plantação, período.</w:t>
-            </w:r>
+            <w:proofErr w:type="spellStart"/>
+            <w:r>
+              <w:rPr>
+                <w:sz w:val="20"/>
+                <w:szCs w:val="20"/>
+              </w:rPr>
+              <w:t>Descrição</w:t>
+            </w:r>
+            <w:proofErr w:type="spellEnd"/>
           </w:p>
         </w:tc>
         <w:tc>
@@ -3625,18 +5180,19 @@
               <w:rPr>
                 <w:rFonts w:ascii="Arial" w:eastAsia="Calibri" w:hAnsi="Arial" w:cs="Arial"/>
                 <w:b/>
-                <w:sz w:val="24"/>
-                <w:szCs w:val="24"/>
+                <w:sz w:val="20"/>
+                <w:szCs w:val="20"/>
               </w:rPr>
             </w:pPr>
-            <w:r>
-              <w:rPr>
-                <w:rFonts w:ascii="Arial" w:eastAsia="Calibri" w:hAnsi="Arial" w:cs="Arial"/>
-                <w:sz w:val="24"/>
-                <w:szCs w:val="24"/>
-              </w:rPr>
-              <w:t>Essencial</w:t>
-            </w:r>
+            <w:proofErr w:type="spellStart"/>
+            <w:r>
+              <w:rPr>
+                <w:sz w:val="20"/>
+                <w:szCs w:val="20"/>
+              </w:rPr>
+              <w:t>Classificação</w:t>
+            </w:r>
+            <w:proofErr w:type="spellEnd"/>
           </w:p>
         </w:tc>
       </w:tr>
@@ -3655,17 +5211,41 @@
               <w:spacing w:line="257" w:lineRule="auto"/>
               <w:rPr>
                 <w:rFonts w:ascii="Arial" w:eastAsia="Calibri" w:hAnsi="Arial" w:cs="Arial"/>
-                <w:sz w:val="24"/>
-                <w:szCs w:val="24"/>
+                <w:sz w:val="20"/>
+                <w:szCs w:val="20"/>
               </w:rPr>
             </w:pPr>
-            <w:r>
-              <w:rPr>
-                <w:rFonts w:ascii="Arial" w:eastAsia="Calibri" w:hAnsi="Arial" w:cs="Arial"/>
-                <w:sz w:val="24"/>
-                <w:szCs w:val="24"/>
-              </w:rPr>
-              <w:t>Área</w:t>
+            <w:proofErr w:type="spellStart"/>
+            <w:r>
+              <w:rPr>
+                <w:sz w:val="20"/>
+                <w:szCs w:val="20"/>
+              </w:rPr>
+              <w:t>Atualização</w:t>
+            </w:r>
+            <w:proofErr w:type="spellEnd"/>
+            <w:r>
+              <w:rPr>
+                <w:sz w:val="20"/>
+                <w:szCs w:val="20"/>
+              </w:rPr>
+              <w:t xml:space="preserve"> do </w:t>
+            </w:r>
+            <w:proofErr w:type="spellStart"/>
+            <w:r>
+              <w:rPr>
+                <w:sz w:val="20"/>
+                <w:szCs w:val="20"/>
+              </w:rPr>
+              <w:t>Projeto</w:t>
+            </w:r>
+            <w:proofErr w:type="spellEnd"/>
+            <w:r>
+              <w:rPr>
+                <w:sz w:val="20"/>
+                <w:szCs w:val="20"/>
+              </w:rPr>
+              <w:t xml:space="preserve"> no GitHub</w:t>
             </w:r>
           </w:p>
         </w:tc>
@@ -3680,18 +5260,51 @@
               <w:cnfStyle w:val="000000100000" w:firstRow="0" w:lastRow="0" w:firstColumn="0" w:lastColumn="0" w:oddVBand="0" w:evenVBand="0" w:oddHBand="1" w:evenHBand="0" w:firstRowFirstColumn="0" w:firstRowLastColumn="0" w:lastRowFirstColumn="0" w:lastRowLastColumn="0"/>
               <w:rPr>
                 <w:rFonts w:ascii="Arial" w:eastAsia="Calibri" w:hAnsi="Arial" w:cs="Arial"/>
-                <w:sz w:val="24"/>
-                <w:szCs w:val="24"/>
+                <w:sz w:val="20"/>
+                <w:szCs w:val="20"/>
               </w:rPr>
             </w:pPr>
-            <w:r>
-              <w:rPr>
-                <w:rFonts w:ascii="Arial" w:eastAsia="Calibri" w:hAnsi="Arial" w:cs="Arial"/>
-                <w:sz w:val="24"/>
-                <w:szCs w:val="24"/>
-              </w:rPr>
-              <w:t>Extensão da plantação.</w:t>
-            </w:r>
+            <w:proofErr w:type="spellStart"/>
+            <w:r>
+              <w:rPr>
+                <w:sz w:val="20"/>
+                <w:szCs w:val="20"/>
+              </w:rPr>
+              <w:t>Melhoria</w:t>
+            </w:r>
+            <w:proofErr w:type="spellEnd"/>
+            <w:r>
+              <w:rPr>
+                <w:sz w:val="20"/>
+                <w:szCs w:val="20"/>
+              </w:rPr>
+              <w:t xml:space="preserve"> e </w:t>
+            </w:r>
+            <w:proofErr w:type="spellStart"/>
+            <w:r>
+              <w:rPr>
+                <w:sz w:val="20"/>
+                <w:szCs w:val="20"/>
+              </w:rPr>
+              <w:t>incrementação</w:t>
+            </w:r>
+            <w:proofErr w:type="spellEnd"/>
+            <w:r>
+              <w:rPr>
+                <w:sz w:val="20"/>
+                <w:szCs w:val="20"/>
+              </w:rPr>
+              <w:t xml:space="preserve"> dos </w:t>
+            </w:r>
+            <w:proofErr w:type="spellStart"/>
+            <w:r>
+              <w:rPr>
+                <w:sz w:val="20"/>
+                <w:szCs w:val="20"/>
+              </w:rPr>
+              <w:t>entregáveis</w:t>
+            </w:r>
+            <w:proofErr w:type="spellEnd"/>
           </w:p>
         </w:tc>
         <w:tc>
@@ -3705,18 +5318,19 @@
               <w:rPr>
                 <w:rFonts w:ascii="Arial" w:eastAsia="Calibri" w:hAnsi="Arial" w:cs="Arial"/>
                 <w:bCs/>
-                <w:sz w:val="24"/>
-                <w:szCs w:val="24"/>
+                <w:sz w:val="20"/>
+                <w:szCs w:val="20"/>
               </w:rPr>
             </w:pPr>
-            <w:r>
-              <w:rPr>
-                <w:rFonts w:ascii="Arial" w:eastAsia="Calibri" w:hAnsi="Arial" w:cs="Arial"/>
-                <w:sz w:val="24"/>
-                <w:szCs w:val="24"/>
+            <w:proofErr w:type="spellStart"/>
+            <w:r>
+              <w:rPr>
+                <w:sz w:val="20"/>
+                <w:szCs w:val="20"/>
               </w:rPr>
               <w:t>Essencial</w:t>
             </w:r>
+            <w:proofErr w:type="spellEnd"/>
           </w:p>
         </w:tc>
       </w:tr>
@@ -3734,17 +5348,57 @@
               <w:spacing w:line="257" w:lineRule="auto"/>
               <w:rPr>
                 <w:rFonts w:ascii="Arial" w:eastAsia="Calibri" w:hAnsi="Arial" w:cs="Arial"/>
-                <w:sz w:val="24"/>
-                <w:szCs w:val="24"/>
+                <w:sz w:val="20"/>
+                <w:szCs w:val="20"/>
               </w:rPr>
             </w:pPr>
-            <w:r>
-              <w:rPr>
-                <w:rFonts w:ascii="Arial" w:eastAsia="Calibri" w:hAnsi="Arial" w:cs="Arial"/>
-                <w:sz w:val="24"/>
-                <w:szCs w:val="24"/>
-              </w:rPr>
-              <w:t>Dashboard</w:t>
+            <w:proofErr w:type="spellStart"/>
+            <w:r>
+              <w:rPr>
+                <w:sz w:val="20"/>
+                <w:szCs w:val="20"/>
+              </w:rPr>
+              <w:t>Atualização</w:t>
+            </w:r>
+            <w:proofErr w:type="spellEnd"/>
+            <w:r>
+              <w:rPr>
+                <w:sz w:val="20"/>
+                <w:szCs w:val="20"/>
+              </w:rPr>
+              <w:t xml:space="preserve"> da </w:t>
+            </w:r>
+            <w:proofErr w:type="spellStart"/>
+            <w:r>
+              <w:rPr>
+                <w:sz w:val="20"/>
+                <w:szCs w:val="20"/>
+              </w:rPr>
+              <w:t>documentação</w:t>
+            </w:r>
+            <w:proofErr w:type="spellEnd"/>
+            <w:r>
+              <w:rPr>
+                <w:sz w:val="20"/>
+                <w:szCs w:val="20"/>
+              </w:rPr>
+              <w:t xml:space="preserve"> do </w:t>
+            </w:r>
+            <w:proofErr w:type="spellStart"/>
+            <w:r>
+              <w:rPr>
+                <w:sz w:val="20"/>
+                <w:szCs w:val="20"/>
+              </w:rPr>
+              <w:t>Projeto</w:t>
+            </w:r>
+            <w:proofErr w:type="spellEnd"/>
+            <w:r>
+              <w:rPr>
+                <w:sz w:val="20"/>
+                <w:szCs w:val="20"/>
+              </w:rPr>
+              <w:t xml:space="preserve"> </w:t>
             </w:r>
           </w:p>
         </w:tc>
@@ -3759,17 +5413,105 @@
               <w:cnfStyle w:val="000000000000" w:firstRow="0" w:lastRow="0" w:firstColumn="0" w:lastColumn="0" w:oddVBand="0" w:evenVBand="0" w:oddHBand="0" w:evenHBand="0" w:firstRowFirstColumn="0" w:firstRowLastColumn="0" w:lastRowFirstColumn="0" w:lastRowLastColumn="0"/>
               <w:rPr>
                 <w:rFonts w:ascii="Arial" w:eastAsia="Calibri" w:hAnsi="Arial" w:cs="Arial"/>
-                <w:sz w:val="24"/>
-                <w:szCs w:val="24"/>
+                <w:sz w:val="20"/>
+                <w:szCs w:val="20"/>
               </w:rPr>
             </w:pPr>
-            <w:r>
-              <w:rPr>
-                <w:rFonts w:ascii="Arial" w:eastAsia="Calibri" w:hAnsi="Arial" w:cs="Arial"/>
-                <w:sz w:val="24"/>
-                <w:szCs w:val="24"/>
-              </w:rPr>
-              <w:t>Visualizar a evolução com nosso produto, quantas hortaliças folhosas foram colheitas durante um certo período de tempo o lucro que obteve nesse espaçamento, a quantidade de led necessária para extensão.</w:t>
+            <w:proofErr w:type="spellStart"/>
+            <w:r>
+              <w:rPr>
+                <w:sz w:val="20"/>
+                <w:szCs w:val="20"/>
+              </w:rPr>
+              <w:t>Adicionar</w:t>
+            </w:r>
+            <w:proofErr w:type="spellEnd"/>
+            <w:r>
+              <w:rPr>
+                <w:sz w:val="20"/>
+                <w:szCs w:val="20"/>
+              </w:rPr>
+              <w:t xml:space="preserve"> e </w:t>
+            </w:r>
+            <w:proofErr w:type="spellStart"/>
+            <w:r>
+              <w:rPr>
+                <w:sz w:val="20"/>
+                <w:szCs w:val="20"/>
+              </w:rPr>
+              <w:t>enriquecer</w:t>
+            </w:r>
+            <w:proofErr w:type="spellEnd"/>
+            <w:r>
+              <w:rPr>
+                <w:sz w:val="20"/>
+                <w:szCs w:val="20"/>
+              </w:rPr>
+              <w:t xml:space="preserve"> as </w:t>
+            </w:r>
+            <w:proofErr w:type="spellStart"/>
+            <w:r>
+              <w:rPr>
+                <w:sz w:val="20"/>
+                <w:szCs w:val="20"/>
+              </w:rPr>
+              <w:t>informações</w:t>
+            </w:r>
+            <w:proofErr w:type="spellEnd"/>
+            <w:r>
+              <w:rPr>
+                <w:sz w:val="20"/>
+                <w:szCs w:val="20"/>
+              </w:rPr>
+              <w:t xml:space="preserve"> </w:t>
+            </w:r>
+            <w:proofErr w:type="spellStart"/>
+            <w:r>
+              <w:rPr>
+                <w:sz w:val="20"/>
+                <w:szCs w:val="20"/>
+              </w:rPr>
+              <w:t>descritas</w:t>
+            </w:r>
+            <w:proofErr w:type="spellEnd"/>
+            <w:r>
+              <w:rPr>
+                <w:sz w:val="20"/>
+                <w:szCs w:val="20"/>
+              </w:rPr>
+              <w:t xml:space="preserve"> e </w:t>
+            </w:r>
+            <w:proofErr w:type="spellStart"/>
+            <w:r>
+              <w:rPr>
+                <w:sz w:val="20"/>
+                <w:szCs w:val="20"/>
+              </w:rPr>
+              <w:t>registradas</w:t>
+            </w:r>
+            <w:proofErr w:type="spellEnd"/>
+            <w:r>
+              <w:rPr>
+                <w:sz w:val="20"/>
+                <w:szCs w:val="20"/>
+              </w:rPr>
+              <w:t xml:space="preserve"> da </w:t>
+            </w:r>
+            <w:proofErr w:type="spellStart"/>
+            <w:r>
+              <w:rPr>
+                <w:sz w:val="20"/>
+                <w:szCs w:val="20"/>
+              </w:rPr>
+              <w:t>primeira</w:t>
+            </w:r>
+            <w:proofErr w:type="spellEnd"/>
+            <w:r>
+              <w:rPr>
+                <w:sz w:val="20"/>
+                <w:szCs w:val="20"/>
+              </w:rPr>
+              <w:t xml:space="preserve"> SPRINT</w:t>
             </w:r>
           </w:p>
         </w:tc>
@@ -3783,18 +5525,19 @@
               <w:cnfStyle w:val="000000000000" w:firstRow="0" w:lastRow="0" w:firstColumn="0" w:lastColumn="0" w:oddVBand="0" w:evenVBand="0" w:oddHBand="0" w:evenHBand="0" w:firstRowFirstColumn="0" w:firstRowLastColumn="0" w:lastRowFirstColumn="0" w:lastRowLastColumn="0"/>
               <w:rPr>
                 <w:rFonts w:ascii="Arial" w:eastAsia="Calibri" w:hAnsi="Arial" w:cs="Arial"/>
-                <w:sz w:val="24"/>
-                <w:szCs w:val="24"/>
+                <w:sz w:val="20"/>
+                <w:szCs w:val="20"/>
               </w:rPr>
             </w:pPr>
-            <w:r>
-              <w:rPr>
-                <w:rFonts w:ascii="Arial" w:eastAsia="Calibri" w:hAnsi="Arial" w:cs="Arial"/>
-                <w:sz w:val="24"/>
-                <w:szCs w:val="24"/>
-              </w:rPr>
-              <w:t>Importante</w:t>
-            </w:r>
+            <w:proofErr w:type="spellStart"/>
+            <w:r>
+              <w:rPr>
+                <w:sz w:val="20"/>
+                <w:szCs w:val="20"/>
+              </w:rPr>
+              <w:t>Essencial</w:t>
+            </w:r>
+            <w:proofErr w:type="spellEnd"/>
           </w:p>
         </w:tc>
       </w:tr>
@@ -3813,18 +5556,51 @@
               <w:spacing w:line="257" w:lineRule="auto"/>
               <w:rPr>
                 <w:rFonts w:ascii="Arial" w:eastAsia="Calibri" w:hAnsi="Arial" w:cs="Arial"/>
-                <w:sz w:val="24"/>
-                <w:szCs w:val="24"/>
+                <w:sz w:val="20"/>
+                <w:szCs w:val="20"/>
               </w:rPr>
             </w:pPr>
-            <w:r>
-              <w:rPr>
-                <w:rFonts w:ascii="Arial" w:eastAsia="Calibri" w:hAnsi="Arial" w:cs="Arial"/>
-                <w:sz w:val="24"/>
-                <w:szCs w:val="24"/>
-              </w:rPr>
-              <w:t>Pedir ajuda e relatar problema</w:t>
-            </w:r>
+            <w:proofErr w:type="spellStart"/>
+            <w:r>
+              <w:rPr>
+                <w:sz w:val="20"/>
+                <w:szCs w:val="20"/>
+              </w:rPr>
+              <w:t>Planilha</w:t>
+            </w:r>
+            <w:proofErr w:type="spellEnd"/>
+            <w:r>
+              <w:rPr>
+                <w:sz w:val="20"/>
+                <w:szCs w:val="20"/>
+              </w:rPr>
+              <w:t xml:space="preserve"> de </w:t>
+            </w:r>
+            <w:proofErr w:type="spellStart"/>
+            <w:r>
+              <w:rPr>
+                <w:sz w:val="20"/>
+                <w:szCs w:val="20"/>
+              </w:rPr>
+              <w:t>Risco</w:t>
+            </w:r>
+            <w:proofErr w:type="spellEnd"/>
+            <w:r>
+              <w:rPr>
+                <w:sz w:val="20"/>
+                <w:szCs w:val="20"/>
+              </w:rPr>
+              <w:t xml:space="preserve"> do </w:t>
+            </w:r>
+            <w:proofErr w:type="spellStart"/>
+            <w:r>
+              <w:rPr>
+                <w:sz w:val="20"/>
+                <w:szCs w:val="20"/>
+              </w:rPr>
+              <w:t>Projeto</w:t>
+            </w:r>
+            <w:proofErr w:type="spellEnd"/>
           </w:p>
         </w:tc>
         <w:tc>
@@ -3838,17 +5614,169 @@
               <w:cnfStyle w:val="000000100000" w:firstRow="0" w:lastRow="0" w:firstColumn="0" w:lastColumn="0" w:oddVBand="0" w:evenVBand="0" w:oddHBand="1" w:evenHBand="0" w:firstRowFirstColumn="0" w:firstRowLastColumn="0" w:lastRowFirstColumn="0" w:lastRowLastColumn="0"/>
               <w:rPr>
                 <w:rFonts w:ascii="Arial" w:eastAsia="Calibri" w:hAnsi="Arial" w:cs="Arial"/>
-                <w:sz w:val="24"/>
-                <w:szCs w:val="24"/>
+                <w:sz w:val="20"/>
+                <w:szCs w:val="20"/>
               </w:rPr>
             </w:pPr>
-            <w:r>
-              <w:rPr>
-                <w:rFonts w:ascii="Arial" w:eastAsia="Calibri" w:hAnsi="Arial" w:cs="Arial"/>
-                <w:sz w:val="24"/>
-                <w:szCs w:val="24"/>
-              </w:rPr>
-              <w:t>Opção no final da página para solicitar ajuda a empresa e relatar problemas.</w:t>
+            <w:proofErr w:type="spellStart"/>
+            <w:r>
+              <w:rPr>
+                <w:sz w:val="20"/>
+                <w:szCs w:val="20"/>
+              </w:rPr>
+              <w:t>Planilha</w:t>
+            </w:r>
+            <w:proofErr w:type="spellEnd"/>
+            <w:r>
+              <w:rPr>
+                <w:sz w:val="20"/>
+                <w:szCs w:val="20"/>
+              </w:rPr>
+              <w:t xml:space="preserve"> </w:t>
+            </w:r>
+            <w:proofErr w:type="spellStart"/>
+            <w:r>
+              <w:rPr>
+                <w:sz w:val="20"/>
+                <w:szCs w:val="20"/>
+              </w:rPr>
+              <w:t>na</w:t>
+            </w:r>
+            <w:proofErr w:type="spellEnd"/>
+            <w:r>
+              <w:rPr>
+                <w:sz w:val="20"/>
+                <w:szCs w:val="20"/>
+              </w:rPr>
+              <w:t xml:space="preserve"> qual </w:t>
+            </w:r>
+            <w:proofErr w:type="spellStart"/>
+            <w:r>
+              <w:rPr>
+                <w:sz w:val="20"/>
+                <w:szCs w:val="20"/>
+              </w:rPr>
+              <w:t>evidencia</w:t>
+            </w:r>
+            <w:proofErr w:type="spellEnd"/>
+            <w:r>
+              <w:rPr>
+                <w:sz w:val="20"/>
+                <w:szCs w:val="20"/>
+              </w:rPr>
+              <w:t xml:space="preserve"> </w:t>
+            </w:r>
+            <w:proofErr w:type="spellStart"/>
+            <w:r>
+              <w:rPr>
+                <w:sz w:val="20"/>
+                <w:szCs w:val="20"/>
+              </w:rPr>
+              <w:t>os</w:t>
+            </w:r>
+            <w:proofErr w:type="spellEnd"/>
+            <w:r>
+              <w:rPr>
+                <w:sz w:val="20"/>
+                <w:szCs w:val="20"/>
+              </w:rPr>
+              <w:t xml:space="preserve"> </w:t>
+            </w:r>
+            <w:proofErr w:type="spellStart"/>
+            <w:r>
+              <w:rPr>
+                <w:sz w:val="20"/>
+                <w:szCs w:val="20"/>
+              </w:rPr>
+              <w:t>riscos</w:t>
+            </w:r>
+            <w:proofErr w:type="spellEnd"/>
+            <w:r>
+              <w:rPr>
+                <w:sz w:val="20"/>
+                <w:szCs w:val="20"/>
+              </w:rPr>
+              <w:t xml:space="preserve">, </w:t>
+            </w:r>
+            <w:proofErr w:type="spellStart"/>
+            <w:r>
+              <w:rPr>
+                <w:sz w:val="20"/>
+                <w:szCs w:val="20"/>
+              </w:rPr>
+              <w:t>analisa</w:t>
+            </w:r>
+            <w:proofErr w:type="spellEnd"/>
+            <w:r>
+              <w:rPr>
+                <w:sz w:val="20"/>
+                <w:szCs w:val="20"/>
+              </w:rPr>
+              <w:t xml:space="preserve"> </w:t>
+            </w:r>
+            <w:proofErr w:type="spellStart"/>
+            <w:r>
+              <w:rPr>
+                <w:sz w:val="20"/>
+                <w:szCs w:val="20"/>
+              </w:rPr>
+              <w:t>quantativamente</w:t>
+            </w:r>
+            <w:proofErr w:type="spellEnd"/>
+            <w:r>
+              <w:rPr>
+                <w:sz w:val="20"/>
+                <w:szCs w:val="20"/>
+              </w:rPr>
+              <w:t xml:space="preserve"> </w:t>
+            </w:r>
+            <w:proofErr w:type="spellStart"/>
+            <w:r>
+              <w:rPr>
+                <w:sz w:val="20"/>
+                <w:szCs w:val="20"/>
+              </w:rPr>
+              <w:t>os</w:t>
+            </w:r>
+            <w:proofErr w:type="spellEnd"/>
+            <w:r>
+              <w:rPr>
+                <w:sz w:val="20"/>
+                <w:szCs w:val="20"/>
+              </w:rPr>
+              <w:t xml:space="preserve"> </w:t>
+            </w:r>
+            <w:proofErr w:type="spellStart"/>
+            <w:r>
+              <w:rPr>
+                <w:sz w:val="20"/>
+                <w:szCs w:val="20"/>
+              </w:rPr>
+              <w:t>riscos</w:t>
+            </w:r>
+            <w:proofErr w:type="spellEnd"/>
+            <w:r>
+              <w:rPr>
+                <w:sz w:val="20"/>
+                <w:szCs w:val="20"/>
+              </w:rPr>
+              <w:t xml:space="preserve"> do </w:t>
+            </w:r>
+            <w:proofErr w:type="spellStart"/>
+            <w:r>
+              <w:rPr>
+                <w:sz w:val="20"/>
+                <w:szCs w:val="20"/>
+              </w:rPr>
+              <w:t>projeto</w:t>
+            </w:r>
+            <w:proofErr w:type="spellEnd"/>
+            <w:r>
+              <w:rPr>
+                <w:sz w:val="20"/>
+                <w:szCs w:val="20"/>
+              </w:rPr>
+              <w:t xml:space="preserve">   </w:t>
             </w:r>
           </w:p>
         </w:tc>
@@ -3862,17 +5790,16 @@
               <w:cnfStyle w:val="000000100000" w:firstRow="0" w:lastRow="0" w:firstColumn="0" w:lastColumn="0" w:oddVBand="0" w:evenVBand="0" w:oddHBand="1" w:evenHBand="0" w:firstRowFirstColumn="0" w:firstRowLastColumn="0" w:lastRowFirstColumn="0" w:lastRowLastColumn="0"/>
               <w:rPr>
                 <w:rFonts w:ascii="Arial" w:eastAsia="Calibri" w:hAnsi="Arial" w:cs="Arial"/>
-                <w:sz w:val="24"/>
-                <w:szCs w:val="24"/>
+                <w:sz w:val="20"/>
+                <w:szCs w:val="20"/>
               </w:rPr>
             </w:pPr>
             <w:r>
               <w:rPr>
-                <w:rFonts w:ascii="Arial" w:eastAsia="Calibri" w:hAnsi="Arial" w:cs="Arial"/>
-                <w:sz w:val="24"/>
-                <w:szCs w:val="24"/>
-              </w:rPr>
-              <w:t>Desejável</w:t>
+                <w:sz w:val="20"/>
+                <w:szCs w:val="20"/>
+              </w:rPr>
+              <w:t>-</w:t>
             </w:r>
           </w:p>
         </w:tc>
@@ -3891,18 +5818,106 @@
               <w:spacing w:line="257" w:lineRule="auto"/>
               <w:rPr>
                 <w:rFonts w:ascii="Arial" w:eastAsia="Calibri" w:hAnsi="Arial" w:cs="Arial"/>
-                <w:sz w:val="24"/>
-                <w:szCs w:val="24"/>
+                <w:sz w:val="20"/>
+                <w:szCs w:val="20"/>
               </w:rPr>
             </w:pPr>
             <w:r>
               <w:rPr>
-                <w:rFonts w:ascii="Arial" w:eastAsia="Calibri" w:hAnsi="Arial" w:cs="Arial"/>
-                <w:sz w:val="24"/>
-                <w:szCs w:val="24"/>
-              </w:rPr>
-              <w:t>Informações do sensor</w:t>
-            </w:r>
+                <w:sz w:val="20"/>
+                <w:szCs w:val="20"/>
+              </w:rPr>
+              <w:t xml:space="preserve">Site </w:t>
+            </w:r>
+            <w:proofErr w:type="spellStart"/>
+            <w:r>
+              <w:rPr>
+                <w:sz w:val="20"/>
+                <w:szCs w:val="20"/>
+              </w:rPr>
+              <w:t>Institucional</w:t>
+            </w:r>
+            <w:proofErr w:type="spellEnd"/>
+            <w:r>
+              <w:rPr>
+                <w:sz w:val="20"/>
+                <w:szCs w:val="20"/>
+              </w:rPr>
+              <w:t xml:space="preserve"> </w:t>
+            </w:r>
+            <w:proofErr w:type="spellStart"/>
+            <w:r>
+              <w:rPr>
+                <w:sz w:val="20"/>
+                <w:szCs w:val="20"/>
+              </w:rPr>
+              <w:t>estático</w:t>
+            </w:r>
+            <w:proofErr w:type="spellEnd"/>
+            <w:r>
+              <w:rPr>
+                <w:sz w:val="20"/>
+                <w:szCs w:val="20"/>
+              </w:rPr>
+              <w:t xml:space="preserve"> com as </w:t>
+            </w:r>
+            <w:proofErr w:type="spellStart"/>
+            <w:r>
+              <w:rPr>
+                <w:sz w:val="20"/>
+                <w:szCs w:val="20"/>
+              </w:rPr>
+              <w:t>linguagens</w:t>
+            </w:r>
+            <w:proofErr w:type="spellEnd"/>
+            <w:r>
+              <w:rPr>
+                <w:sz w:val="20"/>
+                <w:szCs w:val="20"/>
+              </w:rPr>
+              <w:t xml:space="preserve"> Html/JavaScript/ CSS e </w:t>
+            </w:r>
+            <w:proofErr w:type="spellStart"/>
+            <w:r>
+              <w:rPr>
+                <w:sz w:val="20"/>
+                <w:szCs w:val="20"/>
+              </w:rPr>
+              <w:t>tela</w:t>
+            </w:r>
+            <w:proofErr w:type="spellEnd"/>
+            <w:r>
+              <w:rPr>
+                <w:sz w:val="20"/>
+                <w:szCs w:val="20"/>
+              </w:rPr>
+              <w:t xml:space="preserve"> de </w:t>
+            </w:r>
+            <w:proofErr w:type="spellStart"/>
+            <w:r>
+              <w:rPr>
+                <w:sz w:val="20"/>
+                <w:szCs w:val="20"/>
+              </w:rPr>
+              <w:t>cadastro</w:t>
+            </w:r>
+            <w:proofErr w:type="spellEnd"/>
+            <w:r>
+              <w:rPr>
+                <w:sz w:val="20"/>
+                <w:szCs w:val="20"/>
+              </w:rPr>
+              <w:t xml:space="preserve"> e login do </w:t>
+            </w:r>
+            <w:proofErr w:type="spellStart"/>
+            <w:r>
+              <w:rPr>
+                <w:sz w:val="20"/>
+                <w:szCs w:val="20"/>
+              </w:rPr>
+              <w:t>cliente</w:t>
+            </w:r>
+            <w:proofErr w:type="spellEnd"/>
           </w:p>
         </w:tc>
         <w:tc>
@@ -3916,18 +5931,195 @@
               <w:cnfStyle w:val="000000000000" w:firstRow="0" w:lastRow="0" w:firstColumn="0" w:lastColumn="0" w:oddVBand="0" w:evenVBand="0" w:oddHBand="0" w:evenHBand="0" w:firstRowFirstColumn="0" w:firstRowLastColumn="0" w:lastRowFirstColumn="0" w:lastRowLastColumn="0"/>
               <w:rPr>
                 <w:rFonts w:ascii="Arial" w:eastAsia="Calibri" w:hAnsi="Arial" w:cs="Arial"/>
-                <w:sz w:val="24"/>
-                <w:szCs w:val="24"/>
+                <w:sz w:val="20"/>
+                <w:szCs w:val="20"/>
               </w:rPr>
             </w:pPr>
-            <w:r>
-              <w:rPr>
-                <w:rFonts w:ascii="Arial" w:eastAsia="Calibri" w:hAnsi="Arial" w:cs="Arial"/>
-                <w:sz w:val="24"/>
-                <w:szCs w:val="24"/>
-              </w:rPr>
-              <w:t>Nível de luminosidade e atividade automática.</w:t>
-            </w:r>
+            <w:proofErr w:type="spellStart"/>
+            <w:r>
+              <w:rPr>
+                <w:sz w:val="20"/>
+                <w:szCs w:val="20"/>
+              </w:rPr>
+              <w:t>Elaboração</w:t>
+            </w:r>
+            <w:proofErr w:type="spellEnd"/>
+            <w:r>
+              <w:rPr>
+                <w:sz w:val="20"/>
+                <w:szCs w:val="20"/>
+              </w:rPr>
+              <w:t xml:space="preserve"> da </w:t>
+            </w:r>
+            <w:proofErr w:type="spellStart"/>
+            <w:r>
+              <w:rPr>
+                <w:sz w:val="20"/>
+                <w:szCs w:val="20"/>
+              </w:rPr>
+              <w:t>página</w:t>
+            </w:r>
+            <w:proofErr w:type="spellEnd"/>
+            <w:r>
+              <w:rPr>
+                <w:sz w:val="20"/>
+                <w:szCs w:val="20"/>
+              </w:rPr>
+              <w:t xml:space="preserve"> </w:t>
+            </w:r>
+            <w:proofErr w:type="spellStart"/>
+            <w:r>
+              <w:rPr>
+                <w:sz w:val="20"/>
+                <w:szCs w:val="20"/>
+              </w:rPr>
+              <w:t>inicial</w:t>
+            </w:r>
+            <w:proofErr w:type="spellEnd"/>
+            <w:r>
+              <w:rPr>
+                <w:sz w:val="20"/>
+                <w:szCs w:val="20"/>
+              </w:rPr>
+              <w:t xml:space="preserve"> </w:t>
+            </w:r>
+            <w:proofErr w:type="spellStart"/>
+            <w:r>
+              <w:rPr>
+                <w:sz w:val="20"/>
+                <w:szCs w:val="20"/>
+              </w:rPr>
+              <w:t>ou</w:t>
+            </w:r>
+            <w:proofErr w:type="spellEnd"/>
+            <w:r>
+              <w:rPr>
+                <w:sz w:val="20"/>
+                <w:szCs w:val="20"/>
+              </w:rPr>
+              <w:t xml:space="preserve"> </w:t>
+            </w:r>
+            <w:proofErr w:type="gramStart"/>
+            <w:r>
+              <w:rPr>
+                <w:sz w:val="20"/>
+                <w:szCs w:val="20"/>
+              </w:rPr>
+              <w:t>Home</w:t>
+            </w:r>
+            <w:proofErr w:type="gramEnd"/>
+            <w:r>
+              <w:rPr>
+                <w:sz w:val="20"/>
+                <w:szCs w:val="20"/>
+              </w:rPr>
+              <w:t xml:space="preserve"> com </w:t>
+            </w:r>
+            <w:proofErr w:type="spellStart"/>
+            <w:r>
+              <w:rPr>
+                <w:sz w:val="20"/>
+                <w:szCs w:val="20"/>
+              </w:rPr>
+              <w:t>informações</w:t>
+            </w:r>
+            <w:proofErr w:type="spellEnd"/>
+            <w:r>
+              <w:rPr>
+                <w:sz w:val="20"/>
+                <w:szCs w:val="20"/>
+              </w:rPr>
+              <w:t xml:space="preserve"> da </w:t>
+            </w:r>
+            <w:proofErr w:type="spellStart"/>
+            <w:r>
+              <w:rPr>
+                <w:sz w:val="20"/>
+                <w:szCs w:val="20"/>
+              </w:rPr>
+              <w:t>empresa</w:t>
+            </w:r>
+            <w:proofErr w:type="spellEnd"/>
+            <w:r>
+              <w:rPr>
+                <w:sz w:val="20"/>
+                <w:szCs w:val="20"/>
+              </w:rPr>
+              <w:t xml:space="preserve"> </w:t>
+            </w:r>
+            <w:proofErr w:type="spellStart"/>
+            <w:r>
+              <w:rPr>
+                <w:sz w:val="20"/>
+                <w:szCs w:val="20"/>
+              </w:rPr>
+              <w:t>como</w:t>
+            </w:r>
+            <w:proofErr w:type="spellEnd"/>
+            <w:r>
+              <w:rPr>
+                <w:sz w:val="20"/>
+                <w:szCs w:val="20"/>
+              </w:rPr>
+              <w:t xml:space="preserve">: </w:t>
+            </w:r>
+            <w:proofErr w:type="spellStart"/>
+            <w:r>
+              <w:rPr>
+                <w:sz w:val="20"/>
+                <w:szCs w:val="20"/>
+              </w:rPr>
+              <w:t>propostas</w:t>
+            </w:r>
+            <w:proofErr w:type="spellEnd"/>
+            <w:r>
+              <w:rPr>
+                <w:sz w:val="20"/>
+                <w:szCs w:val="20"/>
+              </w:rPr>
+              <w:t xml:space="preserve">, </w:t>
+            </w:r>
+            <w:proofErr w:type="spellStart"/>
+            <w:r>
+              <w:rPr>
+                <w:sz w:val="20"/>
+                <w:szCs w:val="20"/>
+              </w:rPr>
+              <w:t>contato</w:t>
+            </w:r>
+            <w:proofErr w:type="spellEnd"/>
+            <w:r>
+              <w:rPr>
+                <w:sz w:val="20"/>
+                <w:szCs w:val="20"/>
+              </w:rPr>
+              <w:t xml:space="preserve">, </w:t>
+            </w:r>
+            <w:proofErr w:type="spellStart"/>
+            <w:r>
+              <w:rPr>
+                <w:sz w:val="20"/>
+                <w:szCs w:val="20"/>
+              </w:rPr>
+              <w:t>contextualização</w:t>
+            </w:r>
+            <w:proofErr w:type="spellEnd"/>
+            <w:r>
+              <w:rPr>
+                <w:sz w:val="20"/>
+                <w:szCs w:val="20"/>
+              </w:rPr>
+              <w:t xml:space="preserve"> da </w:t>
+            </w:r>
+            <w:proofErr w:type="spellStart"/>
+            <w:r>
+              <w:rPr>
+                <w:sz w:val="20"/>
+                <w:szCs w:val="20"/>
+              </w:rPr>
+              <w:t>solução</w:t>
+            </w:r>
+            <w:proofErr w:type="spellEnd"/>
           </w:p>
         </w:tc>
         <w:tc>
@@ -3940,18 +6132,19 @@
               <w:cnfStyle w:val="000000000000" w:firstRow="0" w:lastRow="0" w:firstColumn="0" w:lastColumn="0" w:oddVBand="0" w:evenVBand="0" w:oddHBand="0" w:evenHBand="0" w:firstRowFirstColumn="0" w:firstRowLastColumn="0" w:lastRowFirstColumn="0" w:lastRowLastColumn="0"/>
               <w:rPr>
                 <w:rFonts w:ascii="Arial" w:eastAsia="Calibri" w:hAnsi="Arial" w:cs="Arial"/>
-                <w:sz w:val="24"/>
-                <w:szCs w:val="24"/>
+                <w:sz w:val="20"/>
+                <w:szCs w:val="20"/>
               </w:rPr>
             </w:pPr>
-            <w:r>
-              <w:rPr>
-                <w:rFonts w:ascii="Arial" w:eastAsia="Calibri" w:hAnsi="Arial" w:cs="Arial"/>
-                <w:sz w:val="24"/>
-                <w:szCs w:val="24"/>
-              </w:rPr>
-              <w:t>Importante</w:t>
-            </w:r>
+            <w:proofErr w:type="spellStart"/>
+            <w:r>
+              <w:rPr>
+                <w:sz w:val="20"/>
+                <w:szCs w:val="20"/>
+              </w:rPr>
+              <w:t>Essencial</w:t>
+            </w:r>
+            <w:proofErr w:type="spellEnd"/>
           </w:p>
         </w:tc>
       </w:tr>
@@ -3970,18 +6163,51 @@
               <w:spacing w:line="257" w:lineRule="auto"/>
               <w:rPr>
                 <w:rFonts w:ascii="Arial" w:eastAsia="Calibri" w:hAnsi="Arial" w:cs="Arial"/>
-                <w:sz w:val="24"/>
-                <w:szCs w:val="24"/>
+                <w:sz w:val="20"/>
+                <w:szCs w:val="20"/>
               </w:rPr>
             </w:pPr>
-            <w:r>
-              <w:rPr>
-                <w:rFonts w:ascii="Arial" w:eastAsia="Calibri" w:hAnsi="Arial" w:cs="Arial"/>
-                <w:sz w:val="24"/>
-                <w:szCs w:val="24"/>
-              </w:rPr>
-              <w:t>Feedback</w:t>
-            </w:r>
+            <w:proofErr w:type="spellStart"/>
+            <w:r>
+              <w:rPr>
+                <w:sz w:val="20"/>
+                <w:szCs w:val="20"/>
+              </w:rPr>
+              <w:t>Implantação</w:t>
+            </w:r>
+            <w:proofErr w:type="spellEnd"/>
+            <w:r>
+              <w:rPr>
+                <w:sz w:val="20"/>
+                <w:szCs w:val="20"/>
+              </w:rPr>
+              <w:t xml:space="preserve"> de </w:t>
+            </w:r>
+            <w:proofErr w:type="spellStart"/>
+            <w:r>
+              <w:rPr>
+                <w:sz w:val="20"/>
+                <w:szCs w:val="20"/>
+              </w:rPr>
+              <w:t>gráficos</w:t>
+            </w:r>
+            <w:proofErr w:type="spellEnd"/>
+            <w:r>
+              <w:rPr>
+                <w:sz w:val="20"/>
+                <w:szCs w:val="20"/>
+              </w:rPr>
+              <w:t xml:space="preserve"> para dashboards no Site </w:t>
+            </w:r>
+            <w:proofErr w:type="spellStart"/>
+            <w:r>
+              <w:rPr>
+                <w:sz w:val="20"/>
+                <w:szCs w:val="20"/>
+              </w:rPr>
+              <w:t>Institucional</w:t>
+            </w:r>
+            <w:proofErr w:type="spellEnd"/>
           </w:p>
         </w:tc>
         <w:tc>
@@ -3995,82 +6221,99 @@
               <w:cnfStyle w:val="000000100000" w:firstRow="0" w:lastRow="0" w:firstColumn="0" w:lastColumn="0" w:oddVBand="0" w:evenVBand="0" w:oddHBand="1" w:evenHBand="0" w:firstRowFirstColumn="0" w:firstRowLastColumn="0" w:lastRowFirstColumn="0" w:lastRowLastColumn="0"/>
               <w:rPr>
                 <w:rFonts w:ascii="Arial" w:eastAsia="Calibri" w:hAnsi="Arial" w:cs="Arial"/>
-                <w:sz w:val="24"/>
-                <w:szCs w:val="24"/>
+                <w:sz w:val="20"/>
+                <w:szCs w:val="20"/>
               </w:rPr>
             </w:pPr>
-            <w:r>
-              <w:rPr>
-                <w:rFonts w:ascii="Arial" w:eastAsia="Calibri" w:hAnsi="Arial" w:cs="Arial"/>
-                <w:sz w:val="24"/>
-                <w:szCs w:val="24"/>
-              </w:rPr>
-              <w:t xml:space="preserve">Mostrar </w:t>
-            </w:r>
-            <w:r>
-              <w:rPr>
-                <w:rFonts w:ascii="Arial" w:eastAsia="Calibri" w:hAnsi="Arial" w:cs="Arial"/>
-                <w:sz w:val="24"/>
-                <w:szCs w:val="24"/>
-              </w:rPr>
-              <w:t xml:space="preserve">resultados </w:t>
-            </w:r>
-            <w:r>
-              <w:rPr>
-                <w:rFonts w:ascii="Arial" w:eastAsia="Calibri" w:hAnsi="Arial" w:cs="Arial"/>
-                <w:sz w:val="24"/>
-                <w:szCs w:val="24"/>
-              </w:rPr>
-              <w:t>efetivos</w:t>
-            </w:r>
-            <w:r>
-              <w:rPr>
-                <w:rFonts w:ascii="Arial" w:eastAsia="Calibri" w:hAnsi="Arial" w:cs="Arial"/>
-                <w:sz w:val="24"/>
-                <w:szCs w:val="24"/>
-              </w:rPr>
-              <w:t xml:space="preserve"> </w:t>
-            </w:r>
-            <w:r>
-              <w:rPr>
-                <w:rFonts w:ascii="Arial" w:eastAsia="Calibri" w:hAnsi="Arial" w:cs="Arial"/>
-                <w:sz w:val="24"/>
-                <w:szCs w:val="24"/>
-              </w:rPr>
-              <w:t>e feedback</w:t>
-            </w:r>
-            <w:r>
-              <w:rPr>
-                <w:rFonts w:ascii="Arial" w:eastAsia="Calibri" w:hAnsi="Arial" w:cs="Arial"/>
-                <w:sz w:val="24"/>
-                <w:szCs w:val="24"/>
-              </w:rPr>
-              <w:t>,</w:t>
-            </w:r>
-            <w:r>
-              <w:rPr>
-                <w:rFonts w:ascii="Arial" w:eastAsia="Calibri" w:hAnsi="Arial" w:cs="Arial"/>
-                <w:sz w:val="24"/>
-                <w:szCs w:val="24"/>
-              </w:rPr>
-              <w:t xml:space="preserve"> geram </w:t>
-            </w:r>
-            <w:r>
-              <w:rPr>
-                <w:rFonts w:ascii="Arial" w:eastAsia="Calibri" w:hAnsi="Arial" w:cs="Arial"/>
-                <w:sz w:val="24"/>
-                <w:szCs w:val="24"/>
-              </w:rPr>
-              <w:t>credibilidade</w:t>
-            </w:r>
-            <w:r>
-              <w:rPr>
-                <w:rFonts w:ascii="Arial" w:eastAsia="Calibri" w:hAnsi="Arial" w:cs="Arial"/>
-                <w:sz w:val="24"/>
-                <w:szCs w:val="24"/>
-              </w:rPr>
-              <w:t xml:space="preserve"> para a empresa.</w:t>
-            </w:r>
+            <w:proofErr w:type="spellStart"/>
+            <w:r>
+              <w:rPr>
+                <w:sz w:val="20"/>
+                <w:szCs w:val="20"/>
+              </w:rPr>
+              <w:t>Representação</w:t>
+            </w:r>
+            <w:proofErr w:type="spellEnd"/>
+            <w:r>
+              <w:rPr>
+                <w:sz w:val="20"/>
+                <w:szCs w:val="20"/>
+              </w:rPr>
+              <w:t xml:space="preserve"> visual </w:t>
+            </w:r>
+            <w:proofErr w:type="spellStart"/>
+            <w:r>
+              <w:rPr>
+                <w:sz w:val="20"/>
+                <w:szCs w:val="20"/>
+              </w:rPr>
+              <w:t>facilitada</w:t>
+            </w:r>
+            <w:proofErr w:type="spellEnd"/>
+            <w:r>
+              <w:rPr>
+                <w:sz w:val="20"/>
+                <w:szCs w:val="20"/>
+              </w:rPr>
+              <w:t xml:space="preserve"> à </w:t>
+            </w:r>
+            <w:proofErr w:type="spellStart"/>
+            <w:r>
+              <w:rPr>
+                <w:sz w:val="20"/>
+                <w:szCs w:val="20"/>
+              </w:rPr>
+              <w:t>leitura</w:t>
+            </w:r>
+            <w:proofErr w:type="spellEnd"/>
+            <w:r>
+              <w:rPr>
+                <w:sz w:val="20"/>
+                <w:szCs w:val="20"/>
+              </w:rPr>
+              <w:t xml:space="preserve"> da </w:t>
+            </w:r>
+            <w:proofErr w:type="spellStart"/>
+            <w:r>
+              <w:rPr>
+                <w:sz w:val="20"/>
+                <w:szCs w:val="20"/>
+              </w:rPr>
+              <w:t>informação</w:t>
+            </w:r>
+            <w:proofErr w:type="spellEnd"/>
+            <w:r>
+              <w:rPr>
+                <w:sz w:val="20"/>
+                <w:szCs w:val="20"/>
+              </w:rPr>
+              <w:t xml:space="preserve"> e </w:t>
+            </w:r>
+            <w:proofErr w:type="spellStart"/>
+            <w:r>
+              <w:rPr>
+                <w:sz w:val="20"/>
+                <w:szCs w:val="20"/>
+              </w:rPr>
+              <w:t>detecção</w:t>
+            </w:r>
+            <w:proofErr w:type="spellEnd"/>
+            <w:r>
+              <w:rPr>
+                <w:sz w:val="20"/>
+                <w:szCs w:val="20"/>
+              </w:rPr>
+              <w:t xml:space="preserve"> de </w:t>
+            </w:r>
+            <w:proofErr w:type="spellStart"/>
+            <w:r>
+              <w:rPr>
+                <w:sz w:val="20"/>
+                <w:szCs w:val="20"/>
+              </w:rPr>
+              <w:t>progresso</w:t>
+            </w:r>
+            <w:proofErr w:type="spellEnd"/>
           </w:p>
         </w:tc>
         <w:tc>
@@ -4083,18 +6326,19 @@
               <w:cnfStyle w:val="000000100000" w:firstRow="0" w:lastRow="0" w:firstColumn="0" w:lastColumn="0" w:oddVBand="0" w:evenVBand="0" w:oddHBand="1" w:evenHBand="0" w:firstRowFirstColumn="0" w:firstRowLastColumn="0" w:lastRowFirstColumn="0" w:lastRowLastColumn="0"/>
               <w:rPr>
                 <w:rFonts w:ascii="Arial" w:eastAsia="Calibri" w:hAnsi="Arial" w:cs="Arial"/>
-                <w:sz w:val="24"/>
-                <w:szCs w:val="24"/>
+                <w:sz w:val="20"/>
+                <w:szCs w:val="20"/>
               </w:rPr>
             </w:pPr>
-            <w:r>
-              <w:rPr>
-                <w:rFonts w:ascii="Arial" w:eastAsia="Calibri" w:hAnsi="Arial" w:cs="Arial"/>
-                <w:sz w:val="24"/>
-                <w:szCs w:val="24"/>
-              </w:rPr>
-              <w:t>Desejável</w:t>
-            </w:r>
+            <w:proofErr w:type="spellStart"/>
+            <w:r>
+              <w:rPr>
+                <w:sz w:val="20"/>
+                <w:szCs w:val="20"/>
+              </w:rPr>
+              <w:t>Essencial</w:t>
+            </w:r>
+            <w:proofErr w:type="spellEnd"/>
           </w:p>
         </w:tc>
       </w:tr>
@@ -4611,7 +6855,7 @@
       <w:headerReference w:type="default" r:id="rId16"/>
       <w:footerReference w:type="default" r:id="rId17"/>
       <w:pgSz w:w="12240" w:h="15840"/>
-      <w:pgMar w:top="1440" w:right="1440" w:bottom="1440" w:left="1440" w:header="720" w:footer="720" w:gutter="0"/>
+      <w:pgMar w:top="1440" w:right="1440" w:bottom="567" w:left="1440" w:header="720" w:footer="720" w:gutter="0"/>
       <w:pgBorders w:offsetFrom="page">
         <w:top w:val="single" w:sz="4" w:space="24" w:color="auto"/>
         <w:left w:val="single" w:sz="4" w:space="24" w:color="auto"/>
@@ -4853,7 +7097,7 @@
               <wp:inline distT="0" distB="0" distL="0" distR="0" wp14:anchorId="2968D431" wp14:editId="7912A6DA">
                 <wp:extent cx="676974" cy="498107"/>
                 <wp:effectExtent l="0" t="0" r="8890" b="0"/>
-                <wp:docPr id="4" name="Imagem 4" descr="Uma imagem contendo Logotipo&#10;&#10;Descrição gerada automaticamente"/>
+                <wp:docPr id="35" name="Imagem 35" descr="Uma imagem contendo Logotipo&#10;&#10;Descrição gerada automaticamente"/>
                 <wp:cNvGraphicFramePr>
                   <a:graphicFrameLocks xmlns:a="http://schemas.openxmlformats.org/drawingml/2006/main" noChangeAspect="1"/>
                 </wp:cNvGraphicFramePr>
@@ -6313,6 +8557,15 @@
 </file>
 
 <file path=customXml/item1.xml><?xml version="1.0" encoding="utf-8"?>
+<?mso-contentType ?>
+<FormTemplates xmlns="http://schemas.microsoft.com/sharepoint/v3/contenttype/forms">
+  <Display>DocumentLibraryForm</Display>
+  <Edit>DocumentLibraryForm</Edit>
+  <New>DocumentLibraryForm</New>
+</FormTemplates>
+</file>
+
+<file path=customXml/item2.xml><?xml version="1.0" encoding="utf-8"?>
 <ct:contentTypeSchema xmlns:ct="http://schemas.microsoft.com/office/2006/metadata/contentType" xmlns:ma="http://schemas.microsoft.com/office/2006/metadata/properties/metaAttributes" ct:_="" ma:_="" ma:contentTypeName="Document" ma:contentTypeID="0x0101003236BA383373F9498A6F9C22979A1745" ma:contentTypeVersion="4" ma:contentTypeDescription="Create a new document." ma:contentTypeScope="" ma:versionID="b2662017dfb58e1f2c11e9aa86a3f95f">
   <xsd:schema xmlns:xsd="http://www.w3.org/2001/XMLSchema" xmlns:xs="http://www.w3.org/2001/XMLSchema" xmlns:p="http://schemas.microsoft.com/office/2006/metadata/properties" xmlns:ns3="58bd19be-68b1-440c-82af-6d4de24fec6c" targetNamespace="http://schemas.microsoft.com/office/2006/metadata/properties" ma:root="true" ma:fieldsID="300d5ccfb7ed9f7e39bdb764d9dc7cc3" ns3:_="">
     <xsd:import namespace="58bd19be-68b1-440c-82af-6d4de24fec6c"/>
@@ -6456,15 +8709,6 @@
 </ct:contentTypeSchema>
 </file>
 
-<file path=customXml/item2.xml><?xml version="1.0" encoding="utf-8"?>
-<?mso-contentType ?>
-<FormTemplates xmlns="http://schemas.microsoft.com/sharepoint/v3/contenttype/forms">
-  <Display>DocumentLibraryForm</Display>
-  <Edit>DocumentLibraryForm</Edit>
-  <New>DocumentLibraryForm</New>
-</FormTemplates>
-</file>
-
 <file path=customXml/item3.xml><?xml version="1.0" encoding="utf-8"?>
 <p:properties xmlns:p="http://schemas.microsoft.com/office/2006/metadata/properties" xmlns:xsi="http://www.w3.org/2001/XMLSchema-instance" xmlns:pc="http://schemas.microsoft.com/office/infopath/2007/PartnerControls">
   <documentManagement>
@@ -6474,6 +8718,14 @@
 </file>
 
 <file path=customXml/itemProps1.xml><?xml version="1.0" encoding="utf-8"?>
+<ds:datastoreItem xmlns:ds="http://schemas.openxmlformats.org/officeDocument/2006/customXml" ds:itemID="{42A1A774-767D-4F95-8EAA-6E59CDC72240}">
+  <ds:schemaRefs>
+    <ds:schemaRef ds:uri="http://schemas.microsoft.com/sharepoint/v3/contenttype/forms"/>
+  </ds:schemaRefs>
+</ds:datastoreItem>
+</file>
+
+<file path=customXml/itemProps2.xml><?xml version="1.0" encoding="utf-8"?>
 <ds:datastoreItem xmlns:ds="http://schemas.openxmlformats.org/officeDocument/2006/customXml" ds:itemID="{60E93414-A6B0-47F7-9A22-D63440869220}">
   <ds:schemaRefs>
     <ds:schemaRef ds:uri="http://schemas.microsoft.com/office/2006/metadata/contentType"/>
@@ -6491,14 +8743,6 @@
 </ds:datastoreItem>
 </file>
 
-<file path=customXml/itemProps2.xml><?xml version="1.0" encoding="utf-8"?>
-<ds:datastoreItem xmlns:ds="http://schemas.openxmlformats.org/officeDocument/2006/customXml" ds:itemID="{42A1A774-767D-4F95-8EAA-6E59CDC72240}">
-  <ds:schemaRefs>
-    <ds:schemaRef ds:uri="http://schemas.microsoft.com/sharepoint/v3/contenttype/forms"/>
-  </ds:schemaRefs>
-</ds:datastoreItem>
-</file>
-
 <file path=customXml/itemProps3.xml><?xml version="1.0" encoding="utf-8"?>
 <ds:datastoreItem xmlns:ds="http://schemas.openxmlformats.org/officeDocument/2006/customXml" ds:itemID="{EFB79ABE-EB5C-4015-B73A-51071A75ABBE}">
   <ds:schemaRefs>

</xml_diff>